<commit_message>
Added missing test files
</commit_message>
<xml_diff>
--- a/3GPP Meeting Helper/tests/tdocs/S2-1812226_eSBA update of solution 15_v1.2.docx
+++ b/3GPP Meeting Helper/tests/tdocs/S2-1812226_eSBA update of solution 15_v1.2.docx
@@ -1,6 +1,6 @@
 
 <file path=word/document.xml><?xml version="1.0" encoding="utf-8"?>
-<w:document xmlns:wpc="http://schemas.microsoft.com/office/word/2010/wordprocessingCanvas" xmlns:cx="http://schemas.microsoft.com/office/drawing/2014/chartex" xmlns:cx1="http://schemas.microsoft.com/office/drawing/2015/9/8/chartex" xmlns:cx2="http://schemas.microsoft.com/office/drawing/2015/10/21/chartex" xmlns:cx3="http://schemas.microsoft.com/office/drawing/2016/5/9/chartex" xmlns:cx4="http://schemas.microsoft.com/office/drawing/2016/5/10/chartex" xmlns:cx5="http://schemas.microsoft.com/office/drawing/2016/5/11/chartex" xmlns:cx6="http://schemas.microsoft.com/office/drawing/2016/5/12/chartex" xmlns:cx7="http://schemas.microsoft.com/office/drawing/2016/5/13/chartex" xmlns:cx8="http://schemas.microsoft.com/office/drawing/2016/5/14/chartex" xmlns:mc="http://schemas.openxmlformats.org/markup-compatibility/2006" xmlns:aink="http://schemas.microsoft.com/office/drawing/2016/ink" xmlns:am3d="http://schemas.microsoft.com/office/drawing/2017/model3d" xmlns:o="urn:schemas-microsoft-com:office:office" xmlns:r="http://schemas.openxmlformats.org/officeDocument/2006/relationships" xmlns:m="http://schemas.openxmlformats.org/officeDocument/2006/math" xmlns:v="urn:schemas-microsoft-com:vml" xmlns:wp14="http://schemas.microsoft.com/office/word/2010/wordprocessingDrawing" xmlns:wp="http://schemas.openxmlformats.org/drawingml/2006/wordprocessingDrawing" xmlns:w10="urn:schemas-microsoft-com:office:word" xmlns:w="http://schemas.openxmlformats.org/wordprocessingml/2006/main" xmlns:w14="http://schemas.microsoft.com/office/word/2010/wordml" xmlns:w15="http://schemas.microsoft.com/office/word/2012/wordml" xmlns:w16cid="http://schemas.microsoft.com/office/word/2016/wordml/cid" xmlns:w16se="http://schemas.microsoft.com/office/word/2015/wordml/symex" xmlns:wpg="http://schemas.microsoft.com/office/word/2010/wordprocessingGroup" xmlns:wpi="http://schemas.microsoft.com/office/word/2010/wordprocessingInk" xmlns:wne="http://schemas.microsoft.com/office/word/2006/wordml" xmlns:wps="http://schemas.microsoft.com/office/word/2010/wordprocessingShape" mc:Ignorable="w14 w15 w16se w16cid wp14">
+<w:document xmlns:wpc="http://schemas.microsoft.com/office/word/2010/wordprocessingCanvas" xmlns:cx="http://schemas.microsoft.com/office/drawing/2014/chartex" xmlns:cx1="http://schemas.microsoft.com/office/drawing/2015/9/8/chartex" xmlns:cx2="http://schemas.microsoft.com/office/drawing/2015/10/21/chartex" xmlns:cx3="http://schemas.microsoft.com/office/drawing/2016/5/9/chartex" xmlns:cx4="http://schemas.microsoft.com/office/drawing/2016/5/10/chartex" xmlns:cx5="http://schemas.microsoft.com/office/drawing/2016/5/11/chartex" xmlns:cx6="http://schemas.microsoft.com/office/drawing/2016/5/12/chartex" xmlns:cx7="http://schemas.microsoft.com/office/drawing/2016/5/13/chartex" xmlns:cx8="http://schemas.microsoft.com/office/drawing/2016/5/14/chartex" xmlns:mc="http://schemas.openxmlformats.org/markup-compatibility/2006" xmlns:aink="http://schemas.microsoft.com/office/drawing/2016/ink" xmlns:am3d="http://schemas.microsoft.com/office/drawing/2017/model3d" xmlns:o="urn:schemas-microsoft-com:office:office" xmlns:oel="http://schemas.microsoft.com/office/2019/extlst" xmlns:r="http://schemas.openxmlformats.org/officeDocument/2006/relationships" xmlns:m="http://schemas.openxmlformats.org/officeDocument/2006/math" xmlns:v="urn:schemas-microsoft-com:vml" xmlns:wp14="http://schemas.microsoft.com/office/word/2010/wordprocessingDrawing" xmlns:wp="http://schemas.openxmlformats.org/drawingml/2006/wordprocessingDrawing" xmlns:w10="urn:schemas-microsoft-com:office:word" xmlns:w="http://schemas.openxmlformats.org/wordprocessingml/2006/main" xmlns:w14="http://schemas.microsoft.com/office/word/2010/wordml" xmlns:w15="http://schemas.microsoft.com/office/word/2012/wordml" xmlns:w16cex="http://schemas.microsoft.com/office/word/2018/wordml/cex" xmlns:w16cid="http://schemas.microsoft.com/office/word/2016/wordml/cid" xmlns:w16="http://schemas.microsoft.com/office/word/2018/wordml" xmlns:w16sdtdh="http://schemas.microsoft.com/office/word/2020/wordml/sdtdatahash" xmlns:w16se="http://schemas.microsoft.com/office/word/2015/wordml/symex" xmlns:wpg="http://schemas.microsoft.com/office/word/2010/wordprocessingGroup" xmlns:wpi="http://schemas.microsoft.com/office/word/2010/wordprocessingInk" xmlns:wne="http://schemas.microsoft.com/office/word/2006/wordml" xmlns:wps="http://schemas.microsoft.com/office/word/2010/wordprocessingShape" mc:Ignorable="w14 w15 w16se w16cid w16 w16cex w16sdtdh wp14">
   <w:body>
     <w:p>
       <w:pPr>
@@ -17,8 +17,6 @@
           <w:lang w:eastAsia="zh-CN"/>
         </w:rPr>
       </w:pPr>
-      <w:bookmarkStart w:id="0" w:name="_GoBack"/>
-      <w:bookmarkEnd w:id="0"/>
       <w:r>
         <w:rPr>
           <w:rFonts w:ascii="Arial" w:hAnsi="Arial" w:cs="Arial"/>
@@ -176,7 +174,6 @@
         </w:rPr>
         <w:t xml:space="preserve">Huawei, </w:t>
       </w:r>
-      <w:proofErr w:type="spellStart"/>
       <w:r>
         <w:rPr>
           <w:rFonts w:ascii="Arial" w:hAnsi="Arial" w:cs="Arial"/>
@@ -184,7 +181,6 @@
         </w:rPr>
         <w:t>Hisilicon</w:t>
       </w:r>
-      <w:proofErr w:type="spellEnd"/>
     </w:p>
     <w:p>
       <w:pPr>
@@ -210,35 +206,71 @@
         </w:rPr>
         <w:tab/>
       </w:r>
-      <w:proofErr w:type="spellStart"/>
       <w:r>
         <w:rPr>
           <w:rFonts w:ascii="Arial" w:hAnsi="Arial" w:cs="Arial"/>
           <w:b/>
         </w:rPr>
-        <w:t>eSBA</w:t>
-      </w:r>
-      <w:proofErr w:type="spellEnd"/>
+        <w:t xml:space="preserve">eSBA: </w:t>
+      </w:r>
       <w:r>
         <w:rPr>
           <w:rFonts w:ascii="Arial" w:hAnsi="Arial" w:cs="Arial"/>
           <w:b/>
         </w:rPr>
-        <w:t xml:space="preserve">: </w:t>
+        <w:t xml:space="preserve">Update </w:t>
       </w:r>
       <w:r>
         <w:rPr>
           <w:rFonts w:ascii="Arial" w:hAnsi="Arial" w:cs="Arial"/>
           <w:b/>
         </w:rPr>
-        <w:t xml:space="preserve">Update </w:t>
-      </w:r>
-      <w:r>
+        <w:t>of solution 15</w:t>
+      </w:r>
+    </w:p>
+    <w:p>
+      <w:pPr>
+        <w:spacing w:after="120"/>
+        <w:ind w:left="2127" w:hanging="2127"/>
         <w:rPr>
           <w:rFonts w:ascii="Arial" w:hAnsi="Arial" w:cs="Arial"/>
           <w:b/>
         </w:rPr>
-        <w:t>of solution 15</w:t>
+      </w:pPr>
+      <w:r>
+        <w:rPr>
+          <w:rFonts w:ascii="Arial" w:hAnsi="Arial" w:cs="Arial"/>
+          <w:b/>
+        </w:rPr>
+        <w:t>Document for:</w:t>
+      </w:r>
+      <w:r>
+        <w:rPr>
+          <w:rFonts w:ascii="Arial" w:hAnsi="Arial" w:cs="Arial"/>
+          <w:b/>
+        </w:rPr>
+        <w:tab/>
+      </w:r>
+      <w:r>
+        <w:rPr>
+          <w:rFonts w:ascii="Arial" w:hAnsi="Arial" w:cs="Arial"/>
+          <w:b/>
+        </w:rPr>
+        <w:t>Discussion</w:t>
+      </w:r>
+      <w:r>
+        <w:rPr>
+          <w:rFonts w:ascii="Arial" w:hAnsi="Arial" w:cs="Arial"/>
+          <w:b/>
+        </w:rPr>
+        <w:t>/Approval</w:t>
+      </w:r>
+      <w:r>
+        <w:rPr>
+          <w:rFonts w:ascii="Arial" w:hAnsi="Arial" w:cs="Arial"/>
+          <w:b/>
+        </w:rPr>
+        <w:t xml:space="preserve"> </w:t>
       </w:r>
     </w:p>
     <w:p>
@@ -248,6 +280,7 @@
         <w:rPr>
           <w:rFonts w:ascii="Arial" w:hAnsi="Arial" w:cs="Arial"/>
           <w:b/>
+          <w:lang w:eastAsia="zh-CN"/>
         </w:rPr>
       </w:pPr>
       <w:r>
@@ -255,7 +288,7 @@
           <w:rFonts w:ascii="Arial" w:hAnsi="Arial" w:cs="Arial"/>
           <w:b/>
         </w:rPr>
-        <w:t>Document for:</w:t>
+        <w:t>Agenda Item:</w:t>
       </w:r>
       <w:r>
         <w:rPr>
@@ -269,21 +302,21 @@
           <w:rFonts w:ascii="Arial" w:hAnsi="Arial" w:cs="Arial"/>
           <w:b/>
         </w:rPr>
-        <w:t>Discussion</w:t>
+        <w:t>6.</w:t>
       </w:r>
       <w:r>
         <w:rPr>
           <w:rFonts w:ascii="Arial" w:hAnsi="Arial" w:cs="Arial"/>
           <w:b/>
         </w:rPr>
-        <w:t>/Approval</w:t>
+        <w:t>1</w:t>
       </w:r>
       <w:r>
         <w:rPr>
           <w:rFonts w:ascii="Arial" w:hAnsi="Arial" w:cs="Arial"/>
           <w:b/>
         </w:rPr>
-        <w:t xml:space="preserve"> </w:t>
+        <w:t>9</w:t>
       </w:r>
     </w:p>
     <w:p>
@@ -291,171 +324,123 @@
         <w:spacing w:after="120"/>
         <w:ind w:left="2127" w:hanging="2127"/>
         <w:rPr>
+          <w:rFonts w:ascii="Arial" w:eastAsia="MS Mincho" w:hAnsi="Arial" w:cs="Arial"/>
+          <w:b/>
+        </w:rPr>
+      </w:pPr>
+      <w:r>
+        <w:rPr>
           <w:rFonts w:ascii="Arial" w:hAnsi="Arial" w:cs="Arial"/>
           <w:b/>
-          <w:lang w:eastAsia="zh-CN"/>
-        </w:rPr>
-      </w:pPr>
+        </w:rPr>
+        <w:t>Work Item / Release:</w:t>
+      </w:r>
       <w:r>
         <w:rPr>
           <w:rFonts w:ascii="Arial" w:hAnsi="Arial" w:cs="Arial"/>
           <w:b/>
         </w:rPr>
-        <w:t>Agenda Item:</w:t>
+        <w:tab/>
       </w:r>
       <w:r>
         <w:rPr>
           <w:rFonts w:ascii="Arial" w:hAnsi="Arial" w:cs="Arial"/>
           <w:b/>
         </w:rPr>
-        <w:tab/>
+        <w:t>FS_</w:t>
       </w:r>
       <w:r>
         <w:rPr>
           <w:rFonts w:ascii="Arial" w:hAnsi="Arial" w:cs="Arial"/>
           <w:b/>
         </w:rPr>
-        <w:t>6.</w:t>
+        <w:t>eSBA</w:t>
       </w:r>
       <w:r>
         <w:rPr>
           <w:rFonts w:ascii="Arial" w:hAnsi="Arial" w:cs="Arial"/>
           <w:b/>
         </w:rPr>
-        <w:t>1</w:t>
-      </w:r>
-      <w:r>
-        <w:rPr>
-          <w:rFonts w:ascii="Arial" w:hAnsi="Arial" w:cs="Arial"/>
-          <w:b/>
-        </w:rPr>
-        <w:t>9</w:t>
+        <w:t xml:space="preserve"> / Rel-16</w:t>
       </w:r>
     </w:p>
     <w:p>
       <w:pPr>
         <w:spacing w:after="120"/>
-        <w:ind w:left="2127" w:hanging="2127"/>
-        <w:rPr>
-          <w:rFonts w:ascii="Arial" w:eastAsia="MS Mincho" w:hAnsi="Arial" w:cs="Arial"/>
-          <w:b/>
-        </w:rPr>
-      </w:pPr>
-      <w:r>
         <w:rPr>
           <w:rFonts w:ascii="Arial" w:hAnsi="Arial" w:cs="Arial"/>
-          <w:b/>
-        </w:rPr>
-        <w:t>Work Item / Release:</w:t>
-      </w:r>
+          <w:i/>
+          <w:lang w:eastAsia="zh-CN"/>
+        </w:rPr>
+      </w:pPr>
       <w:r>
         <w:rPr>
           <w:rFonts w:ascii="Arial" w:hAnsi="Arial" w:cs="Arial"/>
-          <w:b/>
-        </w:rPr>
-        <w:tab/>
-      </w:r>
-      <w:proofErr w:type="spellStart"/>
+          <w:i/>
+        </w:rPr>
+        <w:t>Abstract of the con</w:t>
+      </w:r>
       <w:r>
         <w:rPr>
           <w:rFonts w:ascii="Arial" w:hAnsi="Arial" w:cs="Arial"/>
-          <w:b/>
-        </w:rPr>
-        <w:t>FS_</w:t>
-      </w:r>
+          <w:i/>
+        </w:rPr>
+        <w:t>tribution:</w:t>
+      </w:r>
+      <w:bookmarkStart w:id="0" w:name="OLE_LINK6"/>
+      <w:r>
+        <w:rPr>
+          <w:rFonts w:ascii="Arial" w:hAnsi="Arial" w:cs="Arial" w:hint="eastAsia"/>
+          <w:i/>
+          <w:lang w:eastAsia="zh-CN"/>
+        </w:rPr>
+        <w:t xml:space="preserve"> </w:t>
+      </w:r>
+      <w:bookmarkEnd w:id="0"/>
       <w:r>
         <w:rPr>
           <w:rFonts w:ascii="Arial" w:hAnsi="Arial" w:cs="Arial"/>
-          <w:b/>
-        </w:rPr>
-        <w:t>eSBA</w:t>
-      </w:r>
-      <w:proofErr w:type="spellEnd"/>
+          <w:i/>
+          <w:lang w:eastAsia="zh-CN"/>
+        </w:rPr>
+        <w:t xml:space="preserve">This contribution </w:t>
+      </w:r>
       <w:r>
         <w:rPr>
           <w:rFonts w:ascii="Arial" w:hAnsi="Arial" w:cs="Arial"/>
-          <w:b/>
-        </w:rPr>
-        <w:t xml:space="preserve"> / Rel-16</w:t>
+          <w:i/>
+          <w:lang w:eastAsia="zh-CN"/>
+        </w:rPr>
+        <w:t xml:space="preserve">propose to remove </w:t>
+      </w:r>
+      <w:r>
+        <w:rPr>
+          <w:rFonts w:ascii="Arial" w:hAnsi="Arial" w:cs="Arial"/>
+          <w:i/>
+          <w:lang w:eastAsia="zh-CN"/>
+        </w:rPr>
+        <w:t>one</w:t>
+      </w:r>
+      <w:r>
+        <w:rPr>
+          <w:rFonts w:ascii="Arial" w:hAnsi="Arial" w:cs="Arial"/>
+          <w:i/>
+          <w:lang w:eastAsia="zh-CN"/>
+        </w:rPr>
+        <w:t xml:space="preserve"> EN left at the solution 15</w:t>
+      </w:r>
+      <w:r>
+        <w:rPr>
+          <w:rFonts w:ascii="Arial" w:hAnsi="Arial" w:cs="Arial"/>
+          <w:i/>
+          <w:lang w:eastAsia="zh-CN"/>
+        </w:rPr>
+        <w:t>.</w:t>
       </w:r>
     </w:p>
     <w:p>
       <w:pPr>
-        <w:spacing w:after="120"/>
-        <w:rPr>
-          <w:rFonts w:ascii="Arial" w:hAnsi="Arial" w:cs="Arial"/>
-          <w:i/>
-          <w:lang w:eastAsia="zh-CN"/>
-        </w:rPr>
-      </w:pPr>
-      <w:r>
-        <w:rPr>
-          <w:rFonts w:ascii="Arial" w:hAnsi="Arial" w:cs="Arial"/>
-          <w:i/>
-        </w:rPr>
-        <w:t>Abstract of the con</w:t>
-      </w:r>
-      <w:r>
-        <w:rPr>
-          <w:rFonts w:ascii="Arial" w:hAnsi="Arial" w:cs="Arial"/>
-          <w:i/>
-        </w:rPr>
-        <w:t>tribution:</w:t>
-      </w:r>
-      <w:bookmarkStart w:id="1" w:name="OLE_LINK6"/>
-      <w:r>
-        <w:rPr>
-          <w:rFonts w:ascii="Arial" w:hAnsi="Arial" w:cs="Arial" w:hint="eastAsia"/>
-          <w:i/>
-          <w:lang w:eastAsia="zh-CN"/>
-        </w:rPr>
-        <w:t xml:space="preserve"> </w:t>
-      </w:r>
-      <w:bookmarkEnd w:id="1"/>
-      <w:r>
-        <w:rPr>
-          <w:rFonts w:ascii="Arial" w:hAnsi="Arial" w:cs="Arial"/>
-          <w:i/>
-          <w:lang w:eastAsia="zh-CN"/>
-        </w:rPr>
-        <w:t xml:space="preserve">This contribution </w:t>
-      </w:r>
-      <w:r>
-        <w:rPr>
-          <w:rFonts w:ascii="Arial" w:hAnsi="Arial" w:cs="Arial"/>
-          <w:i/>
-          <w:lang w:eastAsia="zh-CN"/>
-        </w:rPr>
-        <w:t xml:space="preserve">propose to remove </w:t>
-      </w:r>
-      <w:r>
-        <w:rPr>
-          <w:rFonts w:ascii="Arial" w:hAnsi="Arial" w:cs="Arial"/>
-          <w:i/>
-          <w:lang w:eastAsia="zh-CN"/>
-        </w:rPr>
-        <w:t>one</w:t>
-      </w:r>
-      <w:r>
-        <w:rPr>
-          <w:rFonts w:ascii="Arial" w:hAnsi="Arial" w:cs="Arial"/>
-          <w:i/>
-          <w:lang w:eastAsia="zh-CN"/>
-        </w:rPr>
-        <w:t xml:space="preserve"> EN left at the solution 15</w:t>
-      </w:r>
-      <w:r>
-        <w:rPr>
-          <w:rFonts w:ascii="Arial" w:hAnsi="Arial" w:cs="Arial"/>
-          <w:i/>
-          <w:lang w:eastAsia="zh-CN"/>
-        </w:rPr>
-        <w:t>.</w:t>
-      </w:r>
-    </w:p>
-    <w:p>
-      <w:pPr>
-        <w:pStyle w:val="Heading1"/>
+        <w:pStyle w:val="berschrift1"/>
         <w:numPr>
           <w:ilvl w:val="0"/>
           <w:numId w:val="26"/>
@@ -674,7 +659,7 @@
     </w:p>
     <w:p>
       <w:pPr>
-        <w:pStyle w:val="Heading1"/>
+        <w:pStyle w:val="berschrift1"/>
         <w:numPr>
           <w:ilvl w:val="0"/>
           <w:numId w:val="26"/>
@@ -739,12 +724,12 @@
     </w:p>
     <w:p>
       <w:pPr>
-        <w:pStyle w:val="Heading2"/>
-        <w:rPr>
-          <w:lang w:eastAsia="zh-CN"/>
-        </w:rPr>
-      </w:pPr>
-      <w:bookmarkStart w:id="2" w:name="_Toc528910496"/>
+        <w:pStyle w:val="berschrift2"/>
+        <w:rPr>
+          <w:lang w:eastAsia="zh-CN"/>
+        </w:rPr>
+      </w:pPr>
+      <w:bookmarkStart w:id="1" w:name="_Toc528910496"/>
       <w:r>
         <w:t>6.</w:t>
       </w:r>
@@ -773,14 +758,126 @@
       </w:r>
       <w:r>
         <w:t>: High reliable deployment via the binding information stored at Framework Function</w:t>
+      </w:r>
+      <w:bookmarkEnd w:id="1"/>
+    </w:p>
+    <w:p>
+      <w:pPr>
+        <w:pStyle w:val="berschrift3"/>
+      </w:pPr>
+      <w:bookmarkStart w:id="2" w:name="_Toc528910497"/>
+      <w:r>
+        <w:t>6.</w:t>
+      </w:r>
+      <w:r>
+        <w:rPr>
+          <w:rFonts w:hint="eastAsia"/>
+          <w:lang w:eastAsia="zh-CN"/>
+        </w:rPr>
+        <w:t>15</w:t>
+      </w:r>
+      <w:r>
+        <w:rPr>
+          <w:rFonts w:hint="eastAsia"/>
+        </w:rPr>
+        <w:t>.1</w:t>
+      </w:r>
+      <w:r>
+        <w:tab/>
+      </w:r>
+      <w:r>
+        <w:rPr>
+          <w:rFonts w:hint="eastAsia"/>
+        </w:rPr>
+        <w:t>Introduction</w:t>
       </w:r>
       <w:bookmarkEnd w:id="2"/>
     </w:p>
     <w:p>
-      <w:pPr>
-        <w:pStyle w:val="Heading3"/>
-      </w:pPr>
-      <w:bookmarkStart w:id="3" w:name="_Toc528910497"/>
+      <w:r>
+        <w:t>This solution is to address the Key Issue 4 and in particular how to maintain the bindings between service consumer and respective service producer</w:t>
+      </w:r>
+      <w:r>
+        <w:rPr>
+          <w:rFonts w:hint="eastAsia"/>
+          <w:lang w:eastAsia="zh-CN"/>
+        </w:rPr>
+        <w:t xml:space="preserve"> </w:t>
+      </w:r>
+      <w:r>
+        <w:t>to support high reliable deployment.</w:t>
+      </w:r>
+    </w:p>
+    <w:p>
+      <w:pPr>
+        <w:rPr>
+          <w:lang w:val="en-US" w:eastAsia="zh-CN"/>
+        </w:rPr>
+      </w:pPr>
+      <w:r>
+        <w:rPr>
+          <w:lang w:val="en-US" w:eastAsia="zh-CN"/>
+        </w:rPr>
+        <w:t>It is based on architecture defined in 6.</w:t>
+      </w:r>
+      <w:r>
+        <w:rPr>
+          <w:rFonts w:hint="eastAsia"/>
+          <w:lang w:val="en-US" w:eastAsia="zh-CN"/>
+        </w:rPr>
+        <w:t>14</w:t>
+      </w:r>
+      <w:r>
+        <w:rPr>
+          <w:lang w:val="en-US" w:eastAsia="zh-CN"/>
+        </w:rPr>
+        <w:t xml:space="preserve"> NF/ Service Set based Service Framework. When one Service Instance communicate</w:t>
+      </w:r>
+      <w:r>
+        <w:rPr>
+          <w:rFonts w:hint="eastAsia"/>
+          <w:lang w:val="en-US" w:eastAsia="zh-CN"/>
+        </w:rPr>
+        <w:t>s</w:t>
+      </w:r>
+      <w:r>
+        <w:rPr>
+          <w:lang w:val="en-US" w:eastAsia="zh-CN"/>
+        </w:rPr>
+        <w:t xml:space="preserve"> with </w:t>
+      </w:r>
+      <w:r>
+        <w:rPr>
+          <w:rFonts w:hint="eastAsia"/>
+          <w:lang w:val="en-US" w:eastAsia="zh-CN"/>
+        </w:rPr>
+        <w:t>an</w:t>
+      </w:r>
+      <w:r>
+        <w:rPr>
+          <w:lang w:val="en-US" w:eastAsia="zh-CN"/>
+        </w:rPr>
+        <w:t>other Service Instance, it include</w:t>
+      </w:r>
+      <w:r>
+        <w:rPr>
+          <w:rFonts w:hint="eastAsia"/>
+          <w:lang w:val="en-US" w:eastAsia="zh-CN"/>
+        </w:rPr>
+        <w:t>s</w:t>
+      </w:r>
+      <w:r>
+        <w:rPr>
+          <w:lang w:val="en-US" w:eastAsia="zh-CN"/>
+        </w:rPr>
+        <w:t xml:space="preserve"> the binding ID information, which is generated by the service producer. The Service Consumer instance stores the received binding ID until the UE context is released. The binding information, i.e. the binding between the binding ID and service instance, is stored in a new functional module within the Service Framework where the service producer is deployed. When the binding is changed, e.g., the service instance is scaling in/out or failure, the communication peer does not need to be aware. Thus the high reliability can be reached if the service instance to be communicated is replaced, e.g. due to failure.</w:t>
+      </w:r>
+    </w:p>
+    <w:p>
+      <w:pPr>
+        <w:pStyle w:val="berschrift3"/>
+      </w:pPr>
+      <w:bookmarkStart w:id="3" w:name="_Toc528910498"/>
       <w:r>
         <w:t>6.</w:t>
       </w:r>
@@ -795,193 +892,283 @@
         <w:rPr>
           <w:rFonts w:hint="eastAsia"/>
         </w:rPr>
-        <w:t>.1</w:t>
+        <w:t>.</w:t>
+      </w:r>
+      <w:r>
+        <w:t>2</w:t>
       </w:r>
       <w:r>
         <w:tab/>
-      </w:r>
-      <w:r>
-        <w:rPr>
-          <w:rFonts w:hint="eastAsia"/>
-        </w:rPr>
-        <w:t>Introduction</w:t>
+        <w:t>High level description</w:t>
       </w:r>
       <w:bookmarkEnd w:id="3"/>
     </w:p>
     <w:p>
       <w:r>
-        <w:t>This solution is to address the Key Issue 4 and in particular how to maintain the bindings between service consumer and respective service producer</w:t>
+        <w:t xml:space="preserve">Similar as the definition of the AMF Instance at Rel-15, it is assumed that the service instance is identified by a Service Set ID and Instance </w:t>
       </w:r>
       <w:r>
         <w:rPr>
           <w:rFonts w:hint="eastAsia"/>
           <w:lang w:eastAsia="zh-CN"/>
         </w:rPr>
-        <w:t xml:space="preserve"> </w:t>
-      </w:r>
-      <w:r>
-        <w:t>to support high reliable deployment.</w:t>
+        <w:t>P</w:t>
+      </w:r>
+      <w:r>
+        <w:t>ointer. When the Service Producer Instance is communicated per the Service Consumer request, the Service Producer Instance provides a binding identifier (i.e. binding ID) and returned</w:t>
+      </w:r>
+      <w:r>
+        <w:rPr>
+          <w:rFonts w:hint="eastAsia"/>
+          <w:lang w:eastAsia="zh-CN"/>
+        </w:rPr>
+        <w:t xml:space="preserve"> it</w:t>
+      </w:r>
+      <w:r>
+        <w:t xml:space="preserve"> to the Service Consumer. </w:t>
+      </w:r>
+      <w:r>
+        <w:lastRenderedPageBreak/>
+        <w:t>The Service Consumer use the binding ID to identify the Producer Instance to be contacted. Two types of bindings ID are defined:</w:t>
       </w:r>
     </w:p>
     <w:p>
       <w:pPr>
-        <w:rPr>
-          <w:lang w:val="en-US" w:eastAsia="zh-CN"/>
-        </w:rPr>
-      </w:pPr>
-      <w:r>
-        <w:rPr>
-          <w:lang w:val="en-US" w:eastAsia="zh-CN"/>
-        </w:rPr>
-        <w:t>It is based on architecture defined in 6.</w:t>
+        <w:pStyle w:val="B1"/>
+        <w:rPr>
+          <w:lang w:val="en-US"/>
+        </w:rPr>
+      </w:pPr>
+      <w:r>
+        <w:t>-</w:t>
+      </w:r>
+      <w:r>
+        <w:tab/>
+        <w:t xml:space="preserve">Service Set ID based, bind to a service set </w:t>
       </w:r>
       <w:r>
         <w:rPr>
           <w:rFonts w:hint="eastAsia"/>
-          <w:lang w:val="en-US" w:eastAsia="zh-CN"/>
-        </w:rPr>
-        <w:t>14</w:t>
-      </w:r>
-      <w:r>
-        <w:rPr>
-          <w:lang w:val="en-US" w:eastAsia="zh-CN"/>
-        </w:rPr>
-        <w:t xml:space="preserve"> NF/ Service Set based Service Framework. When one Service Instance communicate</w:t>
-      </w:r>
-      <w:r>
-        <w:rPr>
-          <w:rFonts w:hint="eastAsia"/>
-          <w:lang w:val="en-US" w:eastAsia="zh-CN"/>
-        </w:rPr>
-        <w:t>s</w:t>
-      </w:r>
-      <w:r>
-        <w:rPr>
-          <w:lang w:val="en-US" w:eastAsia="zh-CN"/>
-        </w:rPr>
-        <w:t xml:space="preserve"> with </w:t>
-      </w:r>
-      <w:r>
-        <w:rPr>
-          <w:rFonts w:hint="eastAsia"/>
-          <w:lang w:val="en-US" w:eastAsia="zh-CN"/>
-        </w:rPr>
-        <w:t>an</w:t>
-      </w:r>
-      <w:r>
-        <w:rPr>
-          <w:lang w:val="en-US" w:eastAsia="zh-CN"/>
-        </w:rPr>
-        <w:t>other Service Instance, it include</w:t>
-      </w:r>
-      <w:r>
-        <w:rPr>
-          <w:rFonts w:hint="eastAsia"/>
-          <w:lang w:val="en-US" w:eastAsia="zh-CN"/>
-        </w:rPr>
-        <w:t>s</w:t>
-      </w:r>
-      <w:r>
-        <w:rPr>
-          <w:lang w:val="en-US" w:eastAsia="zh-CN"/>
-        </w:rPr>
-        <w:t xml:space="preserve"> the binding ID information, which is generated by the service producer. The Service Consumer instance stores the received binding ID until the UE context is released. The binding information, i.e. the binding between the binding ID and service instance, is stored in a new functional module within the Service Framework where the service producer is deployed. When the binding is changed, e.g., the service instance is scaling in/out or failure, the communication peer does not need to be aware. Thus the high reliability can be reached if the service instance to be communicated is replaced, e.g. due to failure.</w:t>
+          <w:lang w:eastAsia="zh-CN"/>
+        </w:rPr>
+        <w:t xml:space="preserve"> and is</w:t>
+      </w:r>
+      <w:r>
+        <w:t xml:space="preserve"> not limited to a dedicated Instance.</w:t>
       </w:r>
     </w:p>
     <w:p>
       <w:pPr>
-        <w:pStyle w:val="Heading3"/>
-      </w:pPr>
-      <w:bookmarkStart w:id="4" w:name="_Toc528910498"/>
-      <w:r>
-        <w:t>6.</w:t>
+        <w:pStyle w:val="B1"/>
+      </w:pPr>
+      <w:r>
+        <w:t>-</w:t>
+      </w:r>
+      <w:r>
+        <w:tab/>
+        <w:t xml:space="preserve">Service Set </w:t>
+      </w:r>
+      <w:r>
+        <w:rPr>
+          <w:lang w:val="en-US"/>
+        </w:rPr>
+        <w:t xml:space="preserve">ID </w:t>
+      </w:r>
+      <w:r>
+        <w:t xml:space="preserve">and Instance </w:t>
       </w:r>
       <w:r>
         <w:rPr>
           <w:rFonts w:hint="eastAsia"/>
           <w:lang w:eastAsia="zh-CN"/>
         </w:rPr>
-        <w:t>15</w:t>
-      </w:r>
-      <w:r>
-        <w:rPr>
-          <w:rFonts w:hint="eastAsia"/>
+        <w:t>P</w:t>
+      </w:r>
+      <w:r>
+        <w:t>ointer based</w:t>
+      </w:r>
+      <w:r>
+        <w:rPr>
+          <w:lang w:val="en-US"/>
         </w:rPr>
         <w:t>.</w:t>
       </w:r>
       <w:r>
-        <w:t>2</w:t>
-      </w:r>
-      <w:r>
-        <w:tab/>
-        <w:t>High level description</w:t>
-      </w:r>
-      <w:bookmarkEnd w:id="4"/>
+        <w:t xml:space="preserve"> Depending on the meaning of binding ID, it can be</w:t>
+      </w:r>
+      <w:r>
+        <w:rPr>
+          <w:lang w:val="en-US"/>
+        </w:rPr>
+        <w:t xml:space="preserve"> </w:t>
+      </w:r>
+      <w:r>
+        <w:t>b</w:t>
+      </w:r>
+      <w:r>
+        <w:rPr>
+          <w:lang w:val="en-US"/>
+        </w:rPr>
+        <w:t>ound</w:t>
+      </w:r>
+      <w:r>
+        <w:t xml:space="preserve"> to a </w:t>
+      </w:r>
+      <w:r>
+        <w:rPr>
+          <w:lang w:val="en-US"/>
+        </w:rPr>
+        <w:t xml:space="preserve">specific </w:t>
+      </w:r>
+      <w:r>
+        <w:t xml:space="preserve">service instance but the service instance can be </w:t>
+      </w:r>
+      <w:r>
+        <w:rPr>
+          <w:lang w:val="en-US"/>
+        </w:rPr>
+        <w:t>replac</w:t>
+      </w:r>
+      <w:r>
+        <w:t>ed</w:t>
+      </w:r>
+      <w:r>
+        <w:rPr>
+          <w:lang w:val="en-US"/>
+        </w:rPr>
+        <w:t xml:space="preserve">, or only to </w:t>
+      </w:r>
+      <w:r>
+        <w:t>one dedicated Instance</w:t>
+      </w:r>
+      <w:r>
+        <w:rPr>
+          <w:lang w:val="en-US"/>
+        </w:rPr>
+        <w:t>.</w:t>
+      </w:r>
     </w:p>
     <w:p>
-      <w:r>
-        <w:t xml:space="preserve">Similar as the definition of the AMF Instance at Rel-15, it is assumed that the service instance is identified by a Service Set ID and Instance </w:t>
+      <w:pPr>
+        <w:rPr>
+          <w:lang w:eastAsia="zh-CN"/>
+        </w:rPr>
+      </w:pPr>
+      <w:r>
+        <w:t xml:space="preserve">The Service Consumer instance stores the received binding ID until the UE context is released, and includes it in </w:t>
+      </w:r>
+      <w:r>
+        <w:rPr>
+          <w:lang w:val="en-US"/>
+        </w:rPr>
+        <w:t xml:space="preserve">the following </w:t>
+      </w:r>
+      <w:r>
+        <w:t xml:space="preserve">request targeted to the same </w:t>
       </w:r>
       <w:r>
         <w:rPr>
           <w:rFonts w:hint="eastAsia"/>
           <w:lang w:eastAsia="zh-CN"/>
         </w:rPr>
-        <w:t>P</w:t>
-      </w:r>
-      <w:r>
-        <w:t>ointer. When the Service Producer Instance is communicated per the Service Consumer request, the Service Producer Instance provides a binding identifier (i.e. binding ID) and returned</w:t>
+        <w:t xml:space="preserve">Producer </w:t>
+      </w:r>
+      <w:r>
+        <w:t xml:space="preserve">Service. When the message </w:t>
       </w:r>
       <w:r>
         <w:rPr>
           <w:rFonts w:hint="eastAsia"/>
           <w:lang w:eastAsia="zh-CN"/>
         </w:rPr>
-        <w:t xml:space="preserve"> it</w:t>
-      </w:r>
-      <w:r>
-        <w:t xml:space="preserve"> to the Service Consumer. </w:t>
-      </w:r>
-      <w:r>
-        <w:lastRenderedPageBreak/>
-        <w:t>The Service Consumer use the binding ID to identify the Producer Instance to be contacted. Two types of bindings ID are defined:</w:t>
+        <w:t>reaches</w:t>
+      </w:r>
+      <w:r>
+        <w:t xml:space="preserve"> the Unit where the service producer instance is located, it is routed to a service producer instance based on the binding ID included in the message. The binding between the binding ID and a service producer instance is stored within the Unit, e.g. framework function. </w:t>
+      </w:r>
+      <w:r>
+        <w:rPr>
+          <w:lang w:val="x-none"/>
+        </w:rPr>
+        <w:t>The</w:t>
+      </w:r>
+      <w:r>
+        <w:rPr>
+          <w:rFonts w:hint="eastAsia"/>
+          <w:lang w:val="x-none" w:eastAsia="zh-CN"/>
+        </w:rPr>
+        <w:t xml:space="preserve"> service producer</w:t>
+      </w:r>
+      <w:r>
+        <w:rPr>
+          <w:lang w:val="x-none"/>
+        </w:rPr>
+        <w:t xml:space="preserve"> instance may change, while the binding I</w:t>
+      </w:r>
+      <w:r>
+        <w:rPr>
+          <w:rFonts w:hint="eastAsia"/>
+          <w:lang w:val="x-none" w:eastAsia="zh-CN"/>
+        </w:rPr>
+        <w:t xml:space="preserve">D </w:t>
+      </w:r>
+      <w:r>
+        <w:t>exposed to the Service Consumer</w:t>
+      </w:r>
+      <w:r>
+        <w:rPr>
+          <w:lang w:val="x-none"/>
+        </w:rPr>
+        <w:t xml:space="preserve"> remains the same. </w:t>
+      </w:r>
+      <w:r>
+        <w:t xml:space="preserve"> In that case different transactions may reach to different Service Instance even using the same binding ID.</w:t>
       </w:r>
     </w:p>
     <w:p>
       <w:pPr>
-        <w:pStyle w:val="B1"/>
-        <w:rPr>
-          <w:lang w:val="en-US"/>
-        </w:rPr>
-      </w:pPr>
-      <w:r>
-        <w:t>-</w:t>
-      </w:r>
-      <w:r>
-        <w:tab/>
-        <w:t xml:space="preserve">Service Set ID based, bind to a service </w:t>
-      </w:r>
-      <w:proofErr w:type="gramStart"/>
-      <w:r>
-        <w:t xml:space="preserve">set </w:t>
-      </w:r>
+        <w:rPr>
+          <w:lang w:eastAsia="zh-CN"/>
+        </w:rPr>
+      </w:pPr>
       <w:r>
         <w:rPr>
           <w:rFonts w:hint="eastAsia"/>
           <w:lang w:eastAsia="zh-CN"/>
         </w:rPr>
-        <w:t xml:space="preserve"> and</w:t>
-      </w:r>
-      <w:proofErr w:type="gramEnd"/>
+        <w:t xml:space="preserve">The </w:t>
+      </w:r>
+      <w:r>
+        <w:rPr>
+          <w:lang w:eastAsia="zh-CN"/>
+        </w:rPr>
+        <w:t xml:space="preserve">UE context are shared among the </w:t>
+      </w:r>
       <w:r>
         <w:rPr>
           <w:rFonts w:hint="eastAsia"/>
           <w:lang w:eastAsia="zh-CN"/>
         </w:rPr>
-        <w:t xml:space="preserve"> is</w:t>
-      </w:r>
-      <w:r>
-        <w:t xml:space="preserve"> not limited to a dedicated Instance.</w:t>
+        <w:t xml:space="preserve">NF/Service Instance </w:t>
+      </w:r>
+      <w:r>
+        <w:rPr>
+          <w:lang w:eastAsia="zh-CN"/>
+        </w:rPr>
+        <w:t>with</w:t>
+      </w:r>
+      <w:r>
+        <w:rPr>
+          <w:rFonts w:hint="eastAsia"/>
+          <w:lang w:eastAsia="zh-CN"/>
+        </w:rPr>
+        <w:t>in t</w:t>
+      </w:r>
+      <w:r>
+        <w:rPr>
+          <w:lang w:eastAsia="zh-CN"/>
+        </w:rPr>
+        <w:t xml:space="preserve">he same NF/Service set. If one NF/Service Instance fails, the message targeting to the failed NF/Service Instance is routed to another NF/Service Instance within the same NF/Service set. The replacing NF/Service Instance retrieve the UE contexts to handle the incoming message. Thus the high reliability can be achieved. How to select the replacing NF/Service Instance is implemented as below:   </w:t>
       </w:r>
     </w:p>
     <w:p>
@@ -989,362 +1176,144 @@
         <w:pStyle w:val="B1"/>
       </w:pPr>
       <w:r>
+        <w:rPr>
+          <w:rFonts w:hint="eastAsia"/>
+          <w:lang w:eastAsia="zh-CN"/>
+        </w:rPr>
         <w:t>-</w:t>
       </w:r>
       <w:r>
+        <w:rPr>
+          <w:rFonts w:hint="eastAsia"/>
+          <w:lang w:eastAsia="zh-CN"/>
+        </w:rPr>
         <w:tab/>
-        <w:t xml:space="preserve">Service Set </w:t>
-      </w:r>
-      <w:r>
-        <w:rPr>
-          <w:lang w:val="en-US"/>
-        </w:rPr>
-        <w:t xml:space="preserve">ID </w:t>
-      </w:r>
-      <w:r>
-        <w:t xml:space="preserve">and Instance </w:t>
+        <w:t xml:space="preserve">If </w:t>
+      </w:r>
+      <w:r>
+        <w:rPr>
+          <w:lang w:eastAsia="zh-CN"/>
+        </w:rPr>
+        <w:t xml:space="preserve">not all </w:t>
       </w:r>
       <w:r>
         <w:rPr>
           <w:rFonts w:hint="eastAsia"/>
           <w:lang w:eastAsia="zh-CN"/>
         </w:rPr>
-        <w:t>P</w:t>
-      </w:r>
-      <w:r>
-        <w:t>ointer based</w:t>
-      </w:r>
-      <w:r>
-        <w:rPr>
-          <w:lang w:val="en-US"/>
-        </w:rPr>
-        <w:t>.</w:t>
-      </w:r>
-      <w:r>
-        <w:t xml:space="preserve"> Depending on the meaning of binding ID, it can be</w:t>
-      </w:r>
-      <w:r>
-        <w:rPr>
-          <w:lang w:val="en-US"/>
-        </w:rPr>
-        <w:t xml:space="preserve"> </w:t>
-      </w:r>
-      <w:r>
-        <w:t>b</w:t>
-      </w:r>
-      <w:proofErr w:type="spellStart"/>
-      <w:r>
-        <w:rPr>
-          <w:lang w:val="en-US"/>
-        </w:rPr>
-        <w:t>ound</w:t>
-      </w:r>
-      <w:proofErr w:type="spellEnd"/>
-      <w:r>
-        <w:t xml:space="preserve"> to a </w:t>
-      </w:r>
-      <w:r>
-        <w:rPr>
-          <w:lang w:val="en-US"/>
-        </w:rPr>
-        <w:t xml:space="preserve">specific </w:t>
-      </w:r>
-      <w:r>
-        <w:t xml:space="preserve">service instance but the service instance can be </w:t>
-      </w:r>
-      <w:proofErr w:type="spellStart"/>
-      <w:r>
-        <w:rPr>
-          <w:lang w:val="en-US"/>
-        </w:rPr>
-        <w:t>replac</w:t>
-      </w:r>
-      <w:proofErr w:type="spellEnd"/>
-      <w:r>
-        <w:t>ed</w:t>
-      </w:r>
-      <w:r>
-        <w:rPr>
-          <w:lang w:val="en-US"/>
-        </w:rPr>
-        <w:t xml:space="preserve">, or only to </w:t>
-      </w:r>
-      <w:r>
-        <w:t>one dedicated Instance</w:t>
-      </w:r>
-      <w:r>
-        <w:rPr>
-          <w:lang w:val="en-US"/>
-        </w:rPr>
-        <w:t>.</w:t>
+        <w:t xml:space="preserve">the NF/Service Set </w:t>
+      </w:r>
+      <w:r>
+        <w:rPr>
+          <w:lang w:eastAsia="zh-CN"/>
+        </w:rPr>
+        <w:t xml:space="preserve">instance </w:t>
+      </w:r>
+      <w:r>
+        <w:rPr>
+          <w:rFonts w:hint="eastAsia"/>
+          <w:lang w:eastAsia="zh-CN"/>
+        </w:rPr>
+        <w:t>within the same Units</w:t>
+      </w:r>
+      <w:r>
+        <w:rPr>
+          <w:lang w:eastAsia="zh-CN"/>
+        </w:rPr>
+        <w:t xml:space="preserve"> are failure, based on the binding ID type the Framework Function avoid select the failed NF/Service instance or reselect another NF Service Instance based on the preconfigured rule via OAM, e.g. when the NF/Service Instance-1 is failure it is replaced by NF/Service Instance -5.</w:t>
       </w:r>
     </w:p>
     <w:p>
       <w:pPr>
-        <w:rPr>
-          <w:lang w:eastAsia="zh-CN"/>
-        </w:rPr>
-      </w:pPr>
-      <w:r>
-        <w:t xml:space="preserve">The Service Consumer instance stores the received binding ID until the UE context is released, and includes it in </w:t>
-      </w:r>
-      <w:r>
-        <w:rPr>
-          <w:lang w:val="en-US"/>
-        </w:rPr>
-        <w:t xml:space="preserve">the following </w:t>
-      </w:r>
-      <w:r>
-        <w:t xml:space="preserve">request targeted to the same </w:t>
-      </w:r>
+        <w:pStyle w:val="B1"/>
+      </w:pPr>
       <w:r>
         <w:rPr>
           <w:rFonts w:hint="eastAsia"/>
           <w:lang w:eastAsia="zh-CN"/>
         </w:rPr>
-        <w:t xml:space="preserve">Producer </w:t>
-      </w:r>
-      <w:r>
-        <w:t xml:space="preserve">Service. When the message </w:t>
+        <w:t>-</w:t>
       </w:r>
       <w:r>
         <w:rPr>
           <w:rFonts w:hint="eastAsia"/>
           <w:lang w:eastAsia="zh-CN"/>
         </w:rPr>
-        <w:t>reaches</w:t>
-      </w:r>
-      <w:r>
-        <w:t xml:space="preserve"> the Unit where the service producer instance is located, it is routed to a service producer instance based on the binding ID included in the message. The binding between the binding ID and a service producer instance is stored within the Unit, e.g. framework function. </w:t>
-      </w:r>
-      <w:r>
-        <w:rPr>
-          <w:lang w:val="x-none"/>
-        </w:rPr>
-        <w:t>The</w:t>
-      </w:r>
-      <w:r>
-        <w:rPr>
-          <w:rFonts w:hint="eastAsia"/>
-          <w:lang w:val="x-none" w:eastAsia="zh-CN"/>
-        </w:rPr>
-        <w:t xml:space="preserve"> service producer</w:t>
-      </w:r>
-      <w:r>
-        <w:rPr>
-          <w:lang w:val="x-none"/>
-        </w:rPr>
-        <w:t xml:space="preserve"> instance may change, while the binding I</w:t>
-      </w:r>
-      <w:r>
-        <w:rPr>
-          <w:rFonts w:hint="eastAsia"/>
-          <w:lang w:val="x-none" w:eastAsia="zh-CN"/>
-        </w:rPr>
-        <w:t xml:space="preserve">D </w:t>
-      </w:r>
-      <w:r>
-        <w:t>exposed to the Service Consumer</w:t>
-      </w:r>
-      <w:r>
-        <w:rPr>
-          <w:lang w:val="x-none"/>
-        </w:rPr>
-        <w:t xml:space="preserve"> remains the same. </w:t>
-      </w:r>
-      <w:r>
-        <w:t xml:space="preserve"> In that case different transactions may reach to different Service Instance even using the same binding ID.</w:t>
+        <w:tab/>
+      </w:r>
+      <w:r>
+        <w:t xml:space="preserve">If a NF/Service Set is </w:t>
+      </w:r>
+      <w:r>
+        <w:rPr>
+          <w:lang w:eastAsia="zh-CN"/>
+        </w:rPr>
+        <w:t>spread</w:t>
+      </w:r>
+      <w:r>
+        <w:t xml:space="preserve"> across multiple Units in different DCs, and all the NF/Service Set instance within the same Units are failure (which does not happen often) and if there are binding IDs bound to NF/Service instances in the failed Unit, the NRF notifies the communication peers of the NF/Service Set of the Unit failure event. Upon receiving the Unit failover notification, the communication peer re-selects a target Unit Address based on the NF/Service Set ID, and send messages to the target Unit using the same binding ID. The Service Framework Function in the target Unit selects a target NF/Service instance based on the binding ID and preconfigured rule. </w:t>
       </w:r>
     </w:p>
     <w:p>
       <w:pPr>
-        <w:rPr>
-          <w:lang w:eastAsia="zh-CN"/>
-        </w:rPr>
+        <w:pStyle w:val="B1"/>
       </w:pPr>
       <w:r>
         <w:rPr>
           <w:rFonts w:hint="eastAsia"/>
           <w:lang w:eastAsia="zh-CN"/>
         </w:rPr>
-        <w:t xml:space="preserve">The </w:t>
-      </w:r>
-      <w:r>
-        <w:rPr>
-          <w:lang w:eastAsia="zh-CN"/>
-        </w:rPr>
-        <w:t xml:space="preserve">UE context are shared among the </w:t>
+        <w:t>-</w:t>
       </w:r>
       <w:r>
         <w:rPr>
           <w:rFonts w:hint="eastAsia"/>
           <w:lang w:eastAsia="zh-CN"/>
         </w:rPr>
-        <w:t xml:space="preserve">NF/Service Instance </w:t>
-      </w:r>
-      <w:r>
-        <w:rPr>
-          <w:lang w:eastAsia="zh-CN"/>
-        </w:rPr>
-        <w:t>with</w:t>
-      </w:r>
-      <w:r>
-        <w:rPr>
-          <w:rFonts w:hint="eastAsia"/>
-          <w:lang w:eastAsia="zh-CN"/>
-        </w:rPr>
-        <w:t>in t</w:t>
-      </w:r>
-      <w:r>
-        <w:rPr>
-          <w:lang w:eastAsia="zh-CN"/>
-        </w:rPr>
-        <w:t xml:space="preserve">he same NF/Service set. If one NF/Service Instance fails, the message targeting to the failed NF/Service Instance is routed to another NF/Service Instance within the same NF/Service set. The replacing NF/Service Instance retrieve the UE contexts to handle the incoming message. Thus the high reliability can be achieved. How to select the replacing NF/Service Instance is implemented as below:   </w:t>
+        <w:tab/>
+      </w:r>
+      <w:r>
+        <w:t>The replacing NF/Service Instance updates the Service Consumer instance with a new binding ID.</w:t>
       </w:r>
     </w:p>
     <w:p>
       <w:pPr>
-        <w:pStyle w:val="B1"/>
-      </w:pPr>
+        <w:pStyle w:val="berschrift3"/>
+      </w:pPr>
+      <w:bookmarkStart w:id="4" w:name="_Toc528910499"/>
+      <w:r>
+        <w:t>6.</w:t>
+      </w:r>
       <w:r>
         <w:rPr>
           <w:rFonts w:hint="eastAsia"/>
           <w:lang w:eastAsia="zh-CN"/>
         </w:rPr>
-        <w:t>-</w:t>
+        <w:t>15</w:t>
       </w:r>
       <w:r>
         <w:rPr>
           <w:rFonts w:hint="eastAsia"/>
-          <w:lang w:eastAsia="zh-CN"/>
-        </w:rPr>
+        </w:rPr>
+        <w:t>.</w:t>
+      </w:r>
+      <w:r>
+        <w:t>3</w:t>
+      </w:r>
+      <w:r>
         <w:tab/>
-        <w:t xml:space="preserve">If </w:t>
-      </w:r>
-      <w:r>
-        <w:rPr>
-          <w:lang w:eastAsia="zh-CN"/>
-        </w:rPr>
-        <w:t xml:space="preserve">not all </w:t>
       </w:r>
       <w:r>
         <w:rPr>
           <w:rFonts w:hint="eastAsia"/>
           <w:lang w:eastAsia="zh-CN"/>
         </w:rPr>
-        <w:t xml:space="preserve">the NF/Service Set </w:t>
-      </w:r>
-      <w:r>
-        <w:rPr>
-          <w:lang w:eastAsia="zh-CN"/>
-        </w:rPr>
-        <w:t xml:space="preserve">instance </w:t>
-      </w:r>
-      <w:r>
-        <w:rPr>
-          <w:rFonts w:hint="eastAsia"/>
-          <w:lang w:eastAsia="zh-CN"/>
-        </w:rPr>
-        <w:t>within the same Units</w:t>
-      </w:r>
-      <w:r>
-        <w:rPr>
-          <w:lang w:eastAsia="zh-CN"/>
-        </w:rPr>
-        <w:t xml:space="preserve"> are failure, based on the binding ID type the Framework Function avoid select the failed NF/Service instance or reselect another NF Service Instance based on the preconfigured rule via OAM, e.g. when the NF/Service Instance-1 is failure it is replaced by NF/Service Instance -5.</w:t>
-      </w:r>
-    </w:p>
-    <w:p>
-      <w:pPr>
-        <w:pStyle w:val="B1"/>
-      </w:pPr>
-      <w:r>
-        <w:rPr>
-          <w:rFonts w:hint="eastAsia"/>
-          <w:lang w:eastAsia="zh-CN"/>
-        </w:rPr>
-        <w:t>-</w:t>
-      </w:r>
-      <w:r>
-        <w:rPr>
-          <w:rFonts w:hint="eastAsia"/>
-          <w:lang w:eastAsia="zh-CN"/>
-        </w:rPr>
-        <w:tab/>
-      </w:r>
-      <w:r>
-        <w:t xml:space="preserve">If a NF/Service Set is </w:t>
-      </w:r>
-      <w:r>
-        <w:rPr>
-          <w:lang w:eastAsia="zh-CN"/>
-        </w:rPr>
-        <w:t>spread</w:t>
-      </w:r>
-      <w:r>
-        <w:t xml:space="preserve"> across multiple Units in different DCs, and all the NF/Service Set instance within the same Units are failure (which does not happen often) and if there are binding IDs bound to NF/Service instances in the failed Unit, the NRF notifies the communication peers of the NF/Service Set of the Unit failure event. Upon receiving the Unit failover notification, the communication peer re-selects a target Unit Address based on the NF/Service Set ID, and send messages to the target Unit using the same binding ID. The Service Framework Function in the target Unit selects a target NF/Service instance based on the binding ID and preconfigured rule. </w:t>
-      </w:r>
-    </w:p>
-    <w:p>
-      <w:pPr>
-        <w:pStyle w:val="B1"/>
-      </w:pPr>
-      <w:r>
-        <w:rPr>
-          <w:rFonts w:hint="eastAsia"/>
-          <w:lang w:eastAsia="zh-CN"/>
-        </w:rPr>
-        <w:t>-</w:t>
-      </w:r>
-      <w:r>
-        <w:rPr>
-          <w:rFonts w:hint="eastAsia"/>
-          <w:lang w:eastAsia="zh-CN"/>
-        </w:rPr>
-        <w:tab/>
-      </w:r>
-      <w:r>
-        <w:t>The replacing NF/Service Instance updates the Service Consumer instance with a new binding ID.</w:t>
-      </w:r>
-    </w:p>
-    <w:p>
-      <w:pPr>
-        <w:pStyle w:val="Heading3"/>
-      </w:pPr>
-      <w:bookmarkStart w:id="5" w:name="_Toc528910499"/>
-      <w:r>
-        <w:t>6.</w:t>
-      </w:r>
-      <w:r>
-        <w:rPr>
-          <w:rFonts w:hint="eastAsia"/>
-          <w:lang w:eastAsia="zh-CN"/>
-        </w:rPr>
-        <w:t>15</w:t>
-      </w:r>
-      <w:r>
-        <w:rPr>
-          <w:rFonts w:hint="eastAsia"/>
-        </w:rPr>
-        <w:t>.</w:t>
-      </w:r>
-      <w:r>
-        <w:t>3</w:t>
-      </w:r>
-      <w:r>
-        <w:tab/>
-      </w:r>
-      <w:r>
-        <w:rPr>
-          <w:rFonts w:hint="eastAsia"/>
-          <w:lang w:eastAsia="zh-CN"/>
-        </w:rPr>
         <w:t>I</w:t>
       </w:r>
       <w:r>
         <w:t>llustrated procedures</w:t>
       </w:r>
-      <w:bookmarkEnd w:id="5"/>
+      <w:bookmarkEnd w:id="4"/>
     </w:p>
     <w:p>
       <w:pPr>
@@ -1384,10 +1353,10 @@
             <v:path o:extrusionok="f" gradientshapeok="t" o:connecttype="rect"/>
             <o:lock v:ext="edit" aspectratio="t"/>
           </v:shapetype>
-          <v:shape id="_x0000_i1025" type="#_x0000_t75" style="width:381pt;height:401.25pt" o:ole="">
+          <v:shape id="_x0000_i1025" type="#_x0000_t75" style="width:381pt;height:401.4pt" o:ole="">
             <v:imagedata r:id="rId8" o:title=""/>
           </v:shape>
-          <o:OLEObject Type="Embed" ProgID="Visio.Drawing.15" ShapeID="_x0000_i1025" DrawAspect="Content" ObjectID="_1608217746" r:id="rId9"/>
+          <o:OLEObject Type="Embed" ProgID="Visio.Drawing.15" ShapeID="_x0000_i1025" DrawAspect="Content" ObjectID="_1743585913" r:id="rId9"/>
         </w:object>
       </w:r>
     </w:p>
@@ -1644,7 +1613,6 @@
           <w:rFonts w:hint="eastAsia"/>
           <w:lang w:eastAsia="zh-CN"/>
         </w:rPr>
-        <w:lastRenderedPageBreak/>
         <w:t>4.</w:t>
       </w:r>
       <w:r>
@@ -2101,11 +2069,11 @@
       <w:pPr>
         <w:pStyle w:val="EditorsNote"/>
         <w:rPr>
-          <w:del w:id="6" w:author="作者"/>
-          <w:lang w:eastAsia="zh-CN"/>
-        </w:rPr>
-      </w:pPr>
-      <w:del w:id="7" w:author="作者">
+          <w:del w:id="5" w:author="作者"/>
+          <w:lang w:eastAsia="zh-CN"/>
+        </w:rPr>
+      </w:pPr>
+      <w:del w:id="6" w:author="作者">
         <w:r>
           <w:delText>Editor's note:</w:delText>
         </w:r>
@@ -2123,9 +2091,9 @@
     </w:p>
     <w:p>
       <w:pPr>
-        <w:pStyle w:val="Heading3"/>
-      </w:pPr>
-      <w:bookmarkStart w:id="8" w:name="_Toc528910500"/>
+        <w:pStyle w:val="berschrift3"/>
+      </w:pPr>
+      <w:bookmarkStart w:id="7" w:name="_Toc528910500"/>
       <w:r>
         <w:t>6.</w:t>
       </w:r>
@@ -2149,7 +2117,7 @@
         <w:tab/>
         <w:t>Impacts on existing NFs, NF Services and Interfaces</w:t>
       </w:r>
-      <w:bookmarkEnd w:id="8"/>
+      <w:bookmarkEnd w:id="7"/>
     </w:p>
     <w:p>
       <w:pPr>
@@ -2249,14 +2217,13 @@
     </w:p>
     <w:p>
       <w:pPr>
-        <w:pStyle w:val="Heading3"/>
-      </w:pPr>
-      <w:bookmarkStart w:id="9" w:name="_Toc528910501"/>
+        <w:pStyle w:val="berschrift3"/>
+      </w:pPr>
+      <w:bookmarkStart w:id="8" w:name="_Toc528910501"/>
       <w:r>
         <w:rPr>
           <w:rFonts w:hint="eastAsia"/>
         </w:rPr>
-        <w:lastRenderedPageBreak/>
         <w:t>6.</w:t>
       </w:r>
       <w:r>
@@ -2279,7 +2246,7 @@
         <w:tab/>
         <w:t>Evaluation of the Solution</w:t>
       </w:r>
-      <w:bookmarkEnd w:id="9"/>
+      <w:bookmarkEnd w:id="8"/>
     </w:p>
     <w:p>
       <w:pPr>
@@ -2385,24 +2352,24 @@
           <w:numId w:val="52"/>
         </w:numPr>
         <w:ind w:left="567" w:hanging="287"/>
-        <w:pPrChange w:id="10" w:author="作者">
+        <w:pPrChange w:id="9" w:author="作者">
           <w:pPr>
             <w:pStyle w:val="EditorsNote"/>
           </w:pPr>
         </w:pPrChange>
       </w:pPr>
-      <w:commentRangeStart w:id="11"/>
+      <w:commentRangeStart w:id="10"/>
       <w:r>
         <w:t>Support partial or all the NF/Service Instance within one Unit are failure.</w:t>
       </w:r>
-      <w:commentRangeEnd w:id="11"/>
-      <w:r>
-        <w:rPr>
-          <w:rStyle w:val="CommentReference"/>
+      <w:commentRangeEnd w:id="10"/>
+      <w:r>
+        <w:rPr>
+          <w:rStyle w:val="Kommentarzeichen"/>
           <w:color w:val="auto"/>
           <w:lang w:eastAsia="en-US"/>
         </w:rPr>
-        <w:commentReference w:id="11"/>
+        <w:commentReference w:id="10"/>
       </w:r>
     </w:p>
     <w:p>
@@ -2484,15 +2451,15 @@
 </file>
 
 <file path=word/comments.xml><?xml version="1.0" encoding="utf-8"?>
-<w:comments xmlns:wpc="http://schemas.microsoft.com/office/word/2010/wordprocessingCanvas" xmlns:cx="http://schemas.microsoft.com/office/drawing/2014/chartex" xmlns:cx1="http://schemas.microsoft.com/office/drawing/2015/9/8/chartex" xmlns:cx2="http://schemas.microsoft.com/office/drawing/2015/10/21/chartex" xmlns:cx3="http://schemas.microsoft.com/office/drawing/2016/5/9/chartex" xmlns:cx4="http://schemas.microsoft.com/office/drawing/2016/5/10/chartex" xmlns:cx5="http://schemas.microsoft.com/office/drawing/2016/5/11/chartex" xmlns:cx6="http://schemas.microsoft.com/office/drawing/2016/5/12/chartex" xmlns:cx7="http://schemas.microsoft.com/office/drawing/2016/5/13/chartex" xmlns:cx8="http://schemas.microsoft.com/office/drawing/2016/5/14/chartex" xmlns:mc="http://schemas.openxmlformats.org/markup-compatibility/2006" xmlns:aink="http://schemas.microsoft.com/office/drawing/2016/ink" xmlns:am3d="http://schemas.microsoft.com/office/drawing/2017/model3d" xmlns:o="urn:schemas-microsoft-com:office:office" xmlns:r="http://schemas.openxmlformats.org/officeDocument/2006/relationships" xmlns:m="http://schemas.openxmlformats.org/officeDocument/2006/math" xmlns:v="urn:schemas-microsoft-com:vml" xmlns:wp14="http://schemas.microsoft.com/office/word/2010/wordprocessingDrawing" xmlns:wp="http://schemas.openxmlformats.org/drawingml/2006/wordprocessingDrawing" xmlns:w10="urn:schemas-microsoft-com:office:word" xmlns:w="http://schemas.openxmlformats.org/wordprocessingml/2006/main" xmlns:w14="http://schemas.microsoft.com/office/word/2010/wordml" xmlns:w15="http://schemas.microsoft.com/office/word/2012/wordml" xmlns:w16cid="http://schemas.microsoft.com/office/word/2016/wordml/cid" xmlns:w16se="http://schemas.microsoft.com/office/word/2015/wordml/symex" xmlns:wpg="http://schemas.microsoft.com/office/word/2010/wordprocessingGroup" xmlns:wpi="http://schemas.microsoft.com/office/word/2010/wordprocessingInk" xmlns:wne="http://schemas.microsoft.com/office/word/2006/wordml" xmlns:wps="http://schemas.microsoft.com/office/word/2010/wordprocessingShape" mc:Ignorable="w14 w15 w16se w16cid wp14">
-  <w:comment w:id="11" w:author="作者" w:initials="A">
+<w:comments xmlns:wpc="http://schemas.microsoft.com/office/word/2010/wordprocessingCanvas" xmlns:cx="http://schemas.microsoft.com/office/drawing/2014/chartex" xmlns:cx1="http://schemas.microsoft.com/office/drawing/2015/9/8/chartex" xmlns:cx2="http://schemas.microsoft.com/office/drawing/2015/10/21/chartex" xmlns:cx3="http://schemas.microsoft.com/office/drawing/2016/5/9/chartex" xmlns:cx4="http://schemas.microsoft.com/office/drawing/2016/5/10/chartex" xmlns:cx5="http://schemas.microsoft.com/office/drawing/2016/5/11/chartex" xmlns:cx6="http://schemas.microsoft.com/office/drawing/2016/5/12/chartex" xmlns:cx7="http://schemas.microsoft.com/office/drawing/2016/5/13/chartex" xmlns:cx8="http://schemas.microsoft.com/office/drawing/2016/5/14/chartex" xmlns:mc="http://schemas.openxmlformats.org/markup-compatibility/2006" xmlns:aink="http://schemas.microsoft.com/office/drawing/2016/ink" xmlns:am3d="http://schemas.microsoft.com/office/drawing/2017/model3d" xmlns:o="urn:schemas-microsoft-com:office:office" xmlns:oel="http://schemas.microsoft.com/office/2019/extlst" xmlns:r="http://schemas.openxmlformats.org/officeDocument/2006/relationships" xmlns:m="http://schemas.openxmlformats.org/officeDocument/2006/math" xmlns:v="urn:schemas-microsoft-com:vml" xmlns:wp14="http://schemas.microsoft.com/office/word/2010/wordprocessingDrawing" xmlns:wp="http://schemas.openxmlformats.org/drawingml/2006/wordprocessingDrawing" xmlns:w10="urn:schemas-microsoft-com:office:word" xmlns:w="http://schemas.openxmlformats.org/wordprocessingml/2006/main" xmlns:w14="http://schemas.microsoft.com/office/word/2010/wordml" xmlns:w15="http://schemas.microsoft.com/office/word/2012/wordml" xmlns:w16cex="http://schemas.microsoft.com/office/word/2018/wordml/cex" xmlns:w16cid="http://schemas.microsoft.com/office/word/2016/wordml/cid" xmlns:w16="http://schemas.microsoft.com/office/word/2018/wordml" xmlns:w16sdtdh="http://schemas.microsoft.com/office/word/2020/wordml/sdtdatahash" xmlns:w16se="http://schemas.microsoft.com/office/word/2015/wordml/symex" xmlns:wpg="http://schemas.microsoft.com/office/word/2010/wordprocessingGroup" xmlns:wpi="http://schemas.microsoft.com/office/word/2010/wordprocessingInk" xmlns:wne="http://schemas.microsoft.com/office/word/2006/wordml" xmlns:wps="http://schemas.microsoft.com/office/word/2010/wordprocessingShape" mc:Ignorable="w14 w15 w16se w16cid w16 w16cex w16sdtdh wp14">
+  <w:comment w:id="10" w:author="作者" w:initials="A">
     <w:p>
       <w:pPr>
-        <w:pStyle w:val="CommentText"/>
-      </w:pPr>
-      <w:r>
-        <w:rPr>
-          <w:rStyle w:val="CommentReference"/>
+        <w:pStyle w:val="Kommentartext"/>
+      </w:pPr>
+      <w:r>
+        <w:rPr>
+          <w:rStyle w:val="Kommentarzeichen"/>
         </w:rPr>
         <w:annotationRef/>
       </w:r>
@@ -2505,19 +2472,19 @@
 </file>
 
 <file path=word/commentsExtended.xml><?xml version="1.0" encoding="utf-8"?>
-<w15:commentsEx xmlns:wpc="http://schemas.microsoft.com/office/word/2010/wordprocessingCanvas" xmlns:cx="http://schemas.microsoft.com/office/drawing/2014/chartex" xmlns:cx1="http://schemas.microsoft.com/office/drawing/2015/9/8/chartex" xmlns:cx2="http://schemas.microsoft.com/office/drawing/2015/10/21/chartex" xmlns:cx3="http://schemas.microsoft.com/office/drawing/2016/5/9/chartex" xmlns:cx4="http://schemas.microsoft.com/office/drawing/2016/5/10/chartex" xmlns:cx5="http://schemas.microsoft.com/office/drawing/2016/5/11/chartex" xmlns:cx6="http://schemas.microsoft.com/office/drawing/2016/5/12/chartex" xmlns:cx7="http://schemas.microsoft.com/office/drawing/2016/5/13/chartex" xmlns:cx8="http://schemas.microsoft.com/office/drawing/2016/5/14/chartex" xmlns:mc="http://schemas.openxmlformats.org/markup-compatibility/2006" xmlns:aink="http://schemas.microsoft.com/office/drawing/2016/ink" xmlns:am3d="http://schemas.microsoft.com/office/drawing/2017/model3d" xmlns:o="urn:schemas-microsoft-com:office:office" xmlns:r="http://schemas.openxmlformats.org/officeDocument/2006/relationships" xmlns:m="http://schemas.openxmlformats.org/officeDocument/2006/math" xmlns:v="urn:schemas-microsoft-com:vml" xmlns:wp14="http://schemas.microsoft.com/office/word/2010/wordprocessingDrawing" xmlns:wp="http://schemas.openxmlformats.org/drawingml/2006/wordprocessingDrawing" xmlns:w10="urn:schemas-microsoft-com:office:word" xmlns:w="http://schemas.openxmlformats.org/wordprocessingml/2006/main" xmlns:w14="http://schemas.microsoft.com/office/word/2010/wordml" xmlns:w15="http://schemas.microsoft.com/office/word/2012/wordml" xmlns:w16cid="http://schemas.microsoft.com/office/word/2016/wordml/cid" xmlns:w16se="http://schemas.microsoft.com/office/word/2015/wordml/symex" xmlns:wpg="http://schemas.microsoft.com/office/word/2010/wordprocessingGroup" xmlns:wpi="http://schemas.microsoft.com/office/word/2010/wordprocessingInk" xmlns:wne="http://schemas.microsoft.com/office/word/2006/wordml" xmlns:wps="http://schemas.microsoft.com/office/word/2010/wordprocessingShape" mc:Ignorable="w14 w15 w16se w16cid wp14">
+<w15:commentsEx xmlns:wpc="http://schemas.microsoft.com/office/word/2010/wordprocessingCanvas" xmlns:cx="http://schemas.microsoft.com/office/drawing/2014/chartex" xmlns:cx1="http://schemas.microsoft.com/office/drawing/2015/9/8/chartex" xmlns:cx2="http://schemas.microsoft.com/office/drawing/2015/10/21/chartex" xmlns:cx3="http://schemas.microsoft.com/office/drawing/2016/5/9/chartex" xmlns:cx4="http://schemas.microsoft.com/office/drawing/2016/5/10/chartex" xmlns:cx5="http://schemas.microsoft.com/office/drawing/2016/5/11/chartex" xmlns:cx6="http://schemas.microsoft.com/office/drawing/2016/5/12/chartex" xmlns:cx7="http://schemas.microsoft.com/office/drawing/2016/5/13/chartex" xmlns:cx8="http://schemas.microsoft.com/office/drawing/2016/5/14/chartex" xmlns:mc="http://schemas.openxmlformats.org/markup-compatibility/2006" xmlns:aink="http://schemas.microsoft.com/office/drawing/2016/ink" xmlns:am3d="http://schemas.microsoft.com/office/drawing/2017/model3d" xmlns:o="urn:schemas-microsoft-com:office:office" xmlns:oel="http://schemas.microsoft.com/office/2019/extlst" xmlns:r="http://schemas.openxmlformats.org/officeDocument/2006/relationships" xmlns:m="http://schemas.openxmlformats.org/officeDocument/2006/math" xmlns:v="urn:schemas-microsoft-com:vml" xmlns:wp14="http://schemas.microsoft.com/office/word/2010/wordprocessingDrawing" xmlns:wp="http://schemas.openxmlformats.org/drawingml/2006/wordprocessingDrawing" xmlns:w10="urn:schemas-microsoft-com:office:word" xmlns:w="http://schemas.openxmlformats.org/wordprocessingml/2006/main" xmlns:w14="http://schemas.microsoft.com/office/word/2010/wordml" xmlns:w15="http://schemas.microsoft.com/office/word/2012/wordml" xmlns:w16cex="http://schemas.microsoft.com/office/word/2018/wordml/cex" xmlns:w16cid="http://schemas.microsoft.com/office/word/2016/wordml/cid" xmlns:w16="http://schemas.microsoft.com/office/word/2018/wordml" xmlns:w16sdtdh="http://schemas.microsoft.com/office/word/2020/wordml/sdtdatahash" xmlns:w16se="http://schemas.microsoft.com/office/word/2015/wordml/symex" xmlns:wpg="http://schemas.microsoft.com/office/word/2010/wordprocessingGroup" xmlns:wpi="http://schemas.microsoft.com/office/word/2010/wordprocessingInk" xmlns:wne="http://schemas.microsoft.com/office/word/2006/wordml" xmlns:wps="http://schemas.microsoft.com/office/word/2010/wordprocessingShape" mc:Ignorable="w14 w15 w16se w16cid w16 w16cex w16sdtdh wp14">
   <w15:commentEx w15:paraId="0EAA63B9" w15:done="0"/>
 </w15:commentsEx>
 </file>
 
 <file path=word/commentsIds.xml><?xml version="1.0" encoding="utf-8"?>
-<w16cid:commentsIds xmlns:wpc="http://schemas.microsoft.com/office/word/2010/wordprocessingCanvas" xmlns:cx="http://schemas.microsoft.com/office/drawing/2014/chartex" xmlns:cx1="http://schemas.microsoft.com/office/drawing/2015/9/8/chartex" xmlns:cx2="http://schemas.microsoft.com/office/drawing/2015/10/21/chartex" xmlns:cx3="http://schemas.microsoft.com/office/drawing/2016/5/9/chartex" xmlns:cx4="http://schemas.microsoft.com/office/drawing/2016/5/10/chartex" xmlns:cx5="http://schemas.microsoft.com/office/drawing/2016/5/11/chartex" xmlns:cx6="http://schemas.microsoft.com/office/drawing/2016/5/12/chartex" xmlns:cx7="http://schemas.microsoft.com/office/drawing/2016/5/13/chartex" xmlns:cx8="http://schemas.microsoft.com/office/drawing/2016/5/14/chartex" xmlns:mc="http://schemas.openxmlformats.org/markup-compatibility/2006" xmlns:aink="http://schemas.microsoft.com/office/drawing/2016/ink" xmlns:am3d="http://schemas.microsoft.com/office/drawing/2017/model3d" xmlns:o="urn:schemas-microsoft-com:office:office" xmlns:r="http://schemas.openxmlformats.org/officeDocument/2006/relationships" xmlns:m="http://schemas.openxmlformats.org/officeDocument/2006/math" xmlns:v="urn:schemas-microsoft-com:vml" xmlns:wp14="http://schemas.microsoft.com/office/word/2010/wordprocessingDrawing" xmlns:wp="http://schemas.openxmlformats.org/drawingml/2006/wordprocessingDrawing" xmlns:w10="urn:schemas-microsoft-com:office:word" xmlns:w="http://schemas.openxmlformats.org/wordprocessingml/2006/main" xmlns:w14="http://schemas.microsoft.com/office/word/2010/wordml" xmlns:w15="http://schemas.microsoft.com/office/word/2012/wordml" xmlns:w16cid="http://schemas.microsoft.com/office/word/2016/wordml/cid" xmlns:w16se="http://schemas.microsoft.com/office/word/2015/wordml/symex" xmlns:wpg="http://schemas.microsoft.com/office/word/2010/wordprocessingGroup" xmlns:wpi="http://schemas.microsoft.com/office/word/2010/wordprocessingInk" xmlns:wne="http://schemas.microsoft.com/office/word/2006/wordml" xmlns:wps="http://schemas.microsoft.com/office/word/2010/wordprocessingShape" mc:Ignorable="w14 w15 w16se w16cid wp14">
+<w16cid:commentsIds xmlns:wpc="http://schemas.microsoft.com/office/word/2010/wordprocessingCanvas" xmlns:cx="http://schemas.microsoft.com/office/drawing/2014/chartex" xmlns:cx1="http://schemas.microsoft.com/office/drawing/2015/9/8/chartex" xmlns:cx2="http://schemas.microsoft.com/office/drawing/2015/10/21/chartex" xmlns:cx3="http://schemas.microsoft.com/office/drawing/2016/5/9/chartex" xmlns:cx4="http://schemas.microsoft.com/office/drawing/2016/5/10/chartex" xmlns:cx5="http://schemas.microsoft.com/office/drawing/2016/5/11/chartex" xmlns:cx6="http://schemas.microsoft.com/office/drawing/2016/5/12/chartex" xmlns:cx7="http://schemas.microsoft.com/office/drawing/2016/5/13/chartex" xmlns:cx8="http://schemas.microsoft.com/office/drawing/2016/5/14/chartex" xmlns:mc="http://schemas.openxmlformats.org/markup-compatibility/2006" xmlns:aink="http://schemas.microsoft.com/office/drawing/2016/ink" xmlns:am3d="http://schemas.microsoft.com/office/drawing/2017/model3d" xmlns:o="urn:schemas-microsoft-com:office:office" xmlns:oel="http://schemas.microsoft.com/office/2019/extlst" xmlns:r="http://schemas.openxmlformats.org/officeDocument/2006/relationships" xmlns:m="http://schemas.openxmlformats.org/officeDocument/2006/math" xmlns:v="urn:schemas-microsoft-com:vml" xmlns:wp14="http://schemas.microsoft.com/office/word/2010/wordprocessingDrawing" xmlns:wp="http://schemas.openxmlformats.org/drawingml/2006/wordprocessingDrawing" xmlns:w10="urn:schemas-microsoft-com:office:word" xmlns:w="http://schemas.openxmlformats.org/wordprocessingml/2006/main" xmlns:w14="http://schemas.microsoft.com/office/word/2010/wordml" xmlns:w15="http://schemas.microsoft.com/office/word/2012/wordml" xmlns:w16cex="http://schemas.microsoft.com/office/word/2018/wordml/cex" xmlns:w16cid="http://schemas.microsoft.com/office/word/2016/wordml/cid" xmlns:w16="http://schemas.microsoft.com/office/word/2018/wordml" xmlns:w16sdtdh="http://schemas.microsoft.com/office/word/2020/wordml/sdtdatahash" xmlns:w16se="http://schemas.microsoft.com/office/word/2015/wordml/symex" xmlns:wpg="http://schemas.microsoft.com/office/word/2010/wordprocessingGroup" xmlns:wpi="http://schemas.microsoft.com/office/word/2010/wordprocessingInk" xmlns:wne="http://schemas.microsoft.com/office/word/2006/wordml" xmlns:wps="http://schemas.microsoft.com/office/word/2010/wordprocessingShape" mc:Ignorable="w14 w15 w16se w16cid w16 w16cex w16sdtdh wp14">
   <w16cid:commentId w16cid:paraId="0EAA63B9" w16cid:durableId="1FDB747B"/>
 </w16cid:commentsIds>
 </file>
 
 <file path=word/endnotes.xml><?xml version="1.0" encoding="utf-8"?>
-<w:endnotes xmlns:wpc="http://schemas.microsoft.com/office/word/2010/wordprocessingCanvas" xmlns:cx="http://schemas.microsoft.com/office/drawing/2014/chartex" xmlns:cx1="http://schemas.microsoft.com/office/drawing/2015/9/8/chartex" xmlns:cx2="http://schemas.microsoft.com/office/drawing/2015/10/21/chartex" xmlns:cx3="http://schemas.microsoft.com/office/drawing/2016/5/9/chartex" xmlns:cx4="http://schemas.microsoft.com/office/drawing/2016/5/10/chartex" xmlns:cx5="http://schemas.microsoft.com/office/drawing/2016/5/11/chartex" xmlns:cx6="http://schemas.microsoft.com/office/drawing/2016/5/12/chartex" xmlns:cx7="http://schemas.microsoft.com/office/drawing/2016/5/13/chartex" xmlns:cx8="http://schemas.microsoft.com/office/drawing/2016/5/14/chartex" xmlns:mc="http://schemas.openxmlformats.org/markup-compatibility/2006" xmlns:aink="http://schemas.microsoft.com/office/drawing/2016/ink" xmlns:am3d="http://schemas.microsoft.com/office/drawing/2017/model3d" xmlns:o="urn:schemas-microsoft-com:office:office" xmlns:r="http://schemas.openxmlformats.org/officeDocument/2006/relationships" xmlns:m="http://schemas.openxmlformats.org/officeDocument/2006/math" xmlns:v="urn:schemas-microsoft-com:vml" xmlns:wp14="http://schemas.microsoft.com/office/word/2010/wordprocessingDrawing" xmlns:wp="http://schemas.openxmlformats.org/drawingml/2006/wordprocessingDrawing" xmlns:w10="urn:schemas-microsoft-com:office:word" xmlns:w="http://schemas.openxmlformats.org/wordprocessingml/2006/main" xmlns:w14="http://schemas.microsoft.com/office/word/2010/wordml" xmlns:w15="http://schemas.microsoft.com/office/word/2012/wordml" xmlns:w16cid="http://schemas.microsoft.com/office/word/2016/wordml/cid" xmlns:w16se="http://schemas.microsoft.com/office/word/2015/wordml/symex" xmlns:wpg="http://schemas.microsoft.com/office/word/2010/wordprocessingGroup" xmlns:wpi="http://schemas.microsoft.com/office/word/2010/wordprocessingInk" xmlns:wne="http://schemas.microsoft.com/office/word/2006/wordml" xmlns:wps="http://schemas.microsoft.com/office/word/2010/wordprocessingShape" mc:Ignorable="w14 w15 w16se w16cid wp14">
+<w:endnotes xmlns:wpc="http://schemas.microsoft.com/office/word/2010/wordprocessingCanvas" xmlns:cx="http://schemas.microsoft.com/office/drawing/2014/chartex" xmlns:cx1="http://schemas.microsoft.com/office/drawing/2015/9/8/chartex" xmlns:cx2="http://schemas.microsoft.com/office/drawing/2015/10/21/chartex" xmlns:cx3="http://schemas.microsoft.com/office/drawing/2016/5/9/chartex" xmlns:cx4="http://schemas.microsoft.com/office/drawing/2016/5/10/chartex" xmlns:cx5="http://schemas.microsoft.com/office/drawing/2016/5/11/chartex" xmlns:cx6="http://schemas.microsoft.com/office/drawing/2016/5/12/chartex" xmlns:cx7="http://schemas.microsoft.com/office/drawing/2016/5/13/chartex" xmlns:cx8="http://schemas.microsoft.com/office/drawing/2016/5/14/chartex" xmlns:mc="http://schemas.openxmlformats.org/markup-compatibility/2006" xmlns:aink="http://schemas.microsoft.com/office/drawing/2016/ink" xmlns:am3d="http://schemas.microsoft.com/office/drawing/2017/model3d" xmlns:o="urn:schemas-microsoft-com:office:office" xmlns:oel="http://schemas.microsoft.com/office/2019/extlst" xmlns:r="http://schemas.openxmlformats.org/officeDocument/2006/relationships" xmlns:m="http://schemas.openxmlformats.org/officeDocument/2006/math" xmlns:v="urn:schemas-microsoft-com:vml" xmlns:wp14="http://schemas.microsoft.com/office/word/2010/wordprocessingDrawing" xmlns:wp="http://schemas.openxmlformats.org/drawingml/2006/wordprocessingDrawing" xmlns:w10="urn:schemas-microsoft-com:office:word" xmlns:w="http://schemas.openxmlformats.org/wordprocessingml/2006/main" xmlns:w14="http://schemas.microsoft.com/office/word/2010/wordml" xmlns:w15="http://schemas.microsoft.com/office/word/2012/wordml" xmlns:w16cex="http://schemas.microsoft.com/office/word/2018/wordml/cex" xmlns:w16cid="http://schemas.microsoft.com/office/word/2016/wordml/cid" xmlns:w16="http://schemas.microsoft.com/office/word/2018/wordml" xmlns:w16sdtdh="http://schemas.microsoft.com/office/word/2020/wordml/sdtdatahash" xmlns:w16se="http://schemas.microsoft.com/office/word/2015/wordml/symex" xmlns:wpg="http://schemas.microsoft.com/office/word/2010/wordprocessingGroup" xmlns:wpi="http://schemas.microsoft.com/office/word/2010/wordprocessingInk" xmlns:wne="http://schemas.microsoft.com/office/word/2006/wordml" xmlns:wps="http://schemas.microsoft.com/office/word/2010/wordprocessingShape" mc:Ignorable="w14 w15 w16se w16cid w16 w16cex w16sdtdh wp14">
   <w:endnote w:type="separator" w:id="-1">
     <w:p>
       <w:r>
@@ -2538,7 +2505,7 @@
 </file>
 
 <file path=word/footer1.xml><?xml version="1.0" encoding="utf-8"?>
-<w:ftr xmlns:wpc="http://schemas.microsoft.com/office/word/2010/wordprocessingCanvas" xmlns:cx="http://schemas.microsoft.com/office/drawing/2014/chartex" xmlns:cx1="http://schemas.microsoft.com/office/drawing/2015/9/8/chartex" xmlns:cx2="http://schemas.microsoft.com/office/drawing/2015/10/21/chartex" xmlns:cx3="http://schemas.microsoft.com/office/drawing/2016/5/9/chartex" xmlns:cx4="http://schemas.microsoft.com/office/drawing/2016/5/10/chartex" xmlns:cx5="http://schemas.microsoft.com/office/drawing/2016/5/11/chartex" xmlns:cx6="http://schemas.microsoft.com/office/drawing/2016/5/12/chartex" xmlns:cx7="http://schemas.microsoft.com/office/drawing/2016/5/13/chartex" xmlns:cx8="http://schemas.microsoft.com/office/drawing/2016/5/14/chartex" xmlns:mc="http://schemas.openxmlformats.org/markup-compatibility/2006" xmlns:aink="http://schemas.microsoft.com/office/drawing/2016/ink" xmlns:am3d="http://schemas.microsoft.com/office/drawing/2017/model3d" xmlns:o="urn:schemas-microsoft-com:office:office" xmlns:r="http://schemas.openxmlformats.org/officeDocument/2006/relationships" xmlns:m="http://schemas.openxmlformats.org/officeDocument/2006/math" xmlns:v="urn:schemas-microsoft-com:vml" xmlns:wp14="http://schemas.microsoft.com/office/word/2010/wordprocessingDrawing" xmlns:wp="http://schemas.openxmlformats.org/drawingml/2006/wordprocessingDrawing" xmlns:w10="urn:schemas-microsoft-com:office:word" xmlns:w="http://schemas.openxmlformats.org/wordprocessingml/2006/main" xmlns:w14="http://schemas.microsoft.com/office/word/2010/wordml" xmlns:w15="http://schemas.microsoft.com/office/word/2012/wordml" xmlns:w16cid="http://schemas.microsoft.com/office/word/2016/wordml/cid" xmlns:w16se="http://schemas.microsoft.com/office/word/2015/wordml/symex" xmlns:wpg="http://schemas.microsoft.com/office/word/2010/wordprocessingGroup" xmlns:wpi="http://schemas.microsoft.com/office/word/2010/wordprocessingInk" xmlns:wne="http://schemas.microsoft.com/office/word/2006/wordml" xmlns:wps="http://schemas.microsoft.com/office/word/2010/wordprocessingShape" mc:Ignorable="w14 w15 w16se w16cid wp14">
+<w:ftr xmlns:wpc="http://schemas.microsoft.com/office/word/2010/wordprocessingCanvas" xmlns:cx="http://schemas.microsoft.com/office/drawing/2014/chartex" xmlns:cx1="http://schemas.microsoft.com/office/drawing/2015/9/8/chartex" xmlns:cx2="http://schemas.microsoft.com/office/drawing/2015/10/21/chartex" xmlns:cx3="http://schemas.microsoft.com/office/drawing/2016/5/9/chartex" xmlns:cx4="http://schemas.microsoft.com/office/drawing/2016/5/10/chartex" xmlns:cx5="http://schemas.microsoft.com/office/drawing/2016/5/11/chartex" xmlns:cx6="http://schemas.microsoft.com/office/drawing/2016/5/12/chartex" xmlns:cx7="http://schemas.microsoft.com/office/drawing/2016/5/13/chartex" xmlns:cx8="http://schemas.microsoft.com/office/drawing/2016/5/14/chartex" xmlns:mc="http://schemas.openxmlformats.org/markup-compatibility/2006" xmlns:aink="http://schemas.microsoft.com/office/drawing/2016/ink" xmlns:am3d="http://schemas.microsoft.com/office/drawing/2017/model3d" xmlns:o="urn:schemas-microsoft-com:office:office" xmlns:oel="http://schemas.microsoft.com/office/2019/extlst" xmlns:r="http://schemas.openxmlformats.org/officeDocument/2006/relationships" xmlns:m="http://schemas.openxmlformats.org/officeDocument/2006/math" xmlns:v="urn:schemas-microsoft-com:vml" xmlns:wp14="http://schemas.microsoft.com/office/word/2010/wordprocessingDrawing" xmlns:wp="http://schemas.openxmlformats.org/drawingml/2006/wordprocessingDrawing" xmlns:w10="urn:schemas-microsoft-com:office:word" xmlns:w="http://schemas.openxmlformats.org/wordprocessingml/2006/main" xmlns:w14="http://schemas.microsoft.com/office/word/2010/wordml" xmlns:w15="http://schemas.microsoft.com/office/word/2012/wordml" xmlns:w16cex="http://schemas.microsoft.com/office/word/2018/wordml/cex" xmlns:w16cid="http://schemas.microsoft.com/office/word/2016/wordml/cid" xmlns:w16="http://schemas.microsoft.com/office/word/2018/wordml" xmlns:w16sdtdh="http://schemas.microsoft.com/office/word/2020/wordml/sdtdatahash" xmlns:w16se="http://schemas.microsoft.com/office/word/2015/wordml/symex" xmlns:wpg="http://schemas.microsoft.com/office/word/2010/wordprocessingGroup" xmlns:wpi="http://schemas.microsoft.com/office/word/2010/wordprocessingInk" xmlns:wne="http://schemas.microsoft.com/office/word/2006/wordml" xmlns:wps="http://schemas.microsoft.com/office/word/2010/wordprocessingShape" mc:Ignorable="w14 w15 w16se w16cid w16 w16cex w16sdtdh wp14">
   <w:p>
     <w:pPr>
       <w:framePr w:w="646" w:h="244" w:hRule="exact" w:wrap="around" w:vAnchor="text" w:hAnchor="margin" w:y="-5"/>
@@ -2592,7 +2559,7 @@
 </file>
 
 <file path=word/footnotes.xml><?xml version="1.0" encoding="utf-8"?>
-<w:footnotes xmlns:wpc="http://schemas.microsoft.com/office/word/2010/wordprocessingCanvas" xmlns:cx="http://schemas.microsoft.com/office/drawing/2014/chartex" xmlns:cx1="http://schemas.microsoft.com/office/drawing/2015/9/8/chartex" xmlns:cx2="http://schemas.microsoft.com/office/drawing/2015/10/21/chartex" xmlns:cx3="http://schemas.microsoft.com/office/drawing/2016/5/9/chartex" xmlns:cx4="http://schemas.microsoft.com/office/drawing/2016/5/10/chartex" xmlns:cx5="http://schemas.microsoft.com/office/drawing/2016/5/11/chartex" xmlns:cx6="http://schemas.microsoft.com/office/drawing/2016/5/12/chartex" xmlns:cx7="http://schemas.microsoft.com/office/drawing/2016/5/13/chartex" xmlns:cx8="http://schemas.microsoft.com/office/drawing/2016/5/14/chartex" xmlns:mc="http://schemas.openxmlformats.org/markup-compatibility/2006" xmlns:aink="http://schemas.microsoft.com/office/drawing/2016/ink" xmlns:am3d="http://schemas.microsoft.com/office/drawing/2017/model3d" xmlns:o="urn:schemas-microsoft-com:office:office" xmlns:r="http://schemas.openxmlformats.org/officeDocument/2006/relationships" xmlns:m="http://schemas.openxmlformats.org/officeDocument/2006/math" xmlns:v="urn:schemas-microsoft-com:vml" xmlns:wp14="http://schemas.microsoft.com/office/word/2010/wordprocessingDrawing" xmlns:wp="http://schemas.openxmlformats.org/drawingml/2006/wordprocessingDrawing" xmlns:w10="urn:schemas-microsoft-com:office:word" xmlns:w="http://schemas.openxmlformats.org/wordprocessingml/2006/main" xmlns:w14="http://schemas.microsoft.com/office/word/2010/wordml" xmlns:w15="http://schemas.microsoft.com/office/word/2012/wordml" xmlns:w16cid="http://schemas.microsoft.com/office/word/2016/wordml/cid" xmlns:w16se="http://schemas.microsoft.com/office/word/2015/wordml/symex" xmlns:wpg="http://schemas.microsoft.com/office/word/2010/wordprocessingGroup" xmlns:wpi="http://schemas.microsoft.com/office/word/2010/wordprocessingInk" xmlns:wne="http://schemas.microsoft.com/office/word/2006/wordml" xmlns:wps="http://schemas.microsoft.com/office/word/2010/wordprocessingShape" mc:Ignorable="w14 w15 w16se w16cid wp14">
+<w:footnotes xmlns:wpc="http://schemas.microsoft.com/office/word/2010/wordprocessingCanvas" xmlns:cx="http://schemas.microsoft.com/office/drawing/2014/chartex" xmlns:cx1="http://schemas.microsoft.com/office/drawing/2015/9/8/chartex" xmlns:cx2="http://schemas.microsoft.com/office/drawing/2015/10/21/chartex" xmlns:cx3="http://schemas.microsoft.com/office/drawing/2016/5/9/chartex" xmlns:cx4="http://schemas.microsoft.com/office/drawing/2016/5/10/chartex" xmlns:cx5="http://schemas.microsoft.com/office/drawing/2016/5/11/chartex" xmlns:cx6="http://schemas.microsoft.com/office/drawing/2016/5/12/chartex" xmlns:cx7="http://schemas.microsoft.com/office/drawing/2016/5/13/chartex" xmlns:cx8="http://schemas.microsoft.com/office/drawing/2016/5/14/chartex" xmlns:mc="http://schemas.openxmlformats.org/markup-compatibility/2006" xmlns:aink="http://schemas.microsoft.com/office/drawing/2016/ink" xmlns:am3d="http://schemas.microsoft.com/office/drawing/2017/model3d" xmlns:o="urn:schemas-microsoft-com:office:office" xmlns:oel="http://schemas.microsoft.com/office/2019/extlst" xmlns:r="http://schemas.openxmlformats.org/officeDocument/2006/relationships" xmlns:m="http://schemas.openxmlformats.org/officeDocument/2006/math" xmlns:v="urn:schemas-microsoft-com:vml" xmlns:wp14="http://schemas.microsoft.com/office/word/2010/wordprocessingDrawing" xmlns:wp="http://schemas.openxmlformats.org/drawingml/2006/wordprocessingDrawing" xmlns:w10="urn:schemas-microsoft-com:office:word" xmlns:w="http://schemas.openxmlformats.org/wordprocessingml/2006/main" xmlns:w14="http://schemas.microsoft.com/office/word/2010/wordml" xmlns:w15="http://schemas.microsoft.com/office/word/2012/wordml" xmlns:w16cex="http://schemas.microsoft.com/office/word/2018/wordml/cex" xmlns:w16cid="http://schemas.microsoft.com/office/word/2016/wordml/cid" xmlns:w16="http://schemas.microsoft.com/office/word/2018/wordml" xmlns:w16sdtdh="http://schemas.microsoft.com/office/word/2020/wordml/sdtdatahash" xmlns:w16se="http://schemas.microsoft.com/office/word/2015/wordml/symex" xmlns:wpg="http://schemas.microsoft.com/office/word/2010/wordprocessingGroup" xmlns:wpi="http://schemas.microsoft.com/office/word/2010/wordprocessingInk" xmlns:wne="http://schemas.microsoft.com/office/word/2006/wordml" xmlns:wps="http://schemas.microsoft.com/office/word/2010/wordprocessingShape" mc:Ignorable="w14 w15 w16se w16cid w16 w16cex w16sdtdh wp14">
   <w:footnote w:type="separator" w:id="-1">
     <w:p>
       <w:r>
@@ -2613,14 +2580,14 @@
 </file>
 
 <file path=word/header1.xml><?xml version="1.0" encoding="utf-8"?>
-<w:hdr xmlns:wpc="http://schemas.microsoft.com/office/word/2010/wordprocessingCanvas" xmlns:cx="http://schemas.microsoft.com/office/drawing/2014/chartex" xmlns:cx1="http://schemas.microsoft.com/office/drawing/2015/9/8/chartex" xmlns:cx2="http://schemas.microsoft.com/office/drawing/2015/10/21/chartex" xmlns:cx3="http://schemas.microsoft.com/office/drawing/2016/5/9/chartex" xmlns:cx4="http://schemas.microsoft.com/office/drawing/2016/5/10/chartex" xmlns:cx5="http://schemas.microsoft.com/office/drawing/2016/5/11/chartex" xmlns:cx6="http://schemas.microsoft.com/office/drawing/2016/5/12/chartex" xmlns:cx7="http://schemas.microsoft.com/office/drawing/2016/5/13/chartex" xmlns:cx8="http://schemas.microsoft.com/office/drawing/2016/5/14/chartex" xmlns:mc="http://schemas.openxmlformats.org/markup-compatibility/2006" xmlns:aink="http://schemas.microsoft.com/office/drawing/2016/ink" xmlns:am3d="http://schemas.microsoft.com/office/drawing/2017/model3d" xmlns:o="urn:schemas-microsoft-com:office:office" xmlns:r="http://schemas.openxmlformats.org/officeDocument/2006/relationships" xmlns:m="http://schemas.openxmlformats.org/officeDocument/2006/math" xmlns:v="urn:schemas-microsoft-com:vml" xmlns:wp14="http://schemas.microsoft.com/office/word/2010/wordprocessingDrawing" xmlns:wp="http://schemas.openxmlformats.org/drawingml/2006/wordprocessingDrawing" xmlns:w10="urn:schemas-microsoft-com:office:word" xmlns:w="http://schemas.openxmlformats.org/wordprocessingml/2006/main" xmlns:w14="http://schemas.microsoft.com/office/word/2010/wordml" xmlns:w15="http://schemas.microsoft.com/office/word/2012/wordml" xmlns:w16cid="http://schemas.microsoft.com/office/word/2016/wordml/cid" xmlns:w16se="http://schemas.microsoft.com/office/word/2015/wordml/symex" xmlns:wpg="http://schemas.microsoft.com/office/word/2010/wordprocessingGroup" xmlns:wpi="http://schemas.microsoft.com/office/word/2010/wordprocessingInk" xmlns:wne="http://schemas.microsoft.com/office/word/2006/wordml" xmlns:wps="http://schemas.microsoft.com/office/word/2010/wordprocessingShape" mc:Ignorable="w14 w15 w16se w16cid wp14">
+<w:hdr xmlns:wpc="http://schemas.microsoft.com/office/word/2010/wordprocessingCanvas" xmlns:cx="http://schemas.microsoft.com/office/drawing/2014/chartex" xmlns:cx1="http://schemas.microsoft.com/office/drawing/2015/9/8/chartex" xmlns:cx2="http://schemas.microsoft.com/office/drawing/2015/10/21/chartex" xmlns:cx3="http://schemas.microsoft.com/office/drawing/2016/5/9/chartex" xmlns:cx4="http://schemas.microsoft.com/office/drawing/2016/5/10/chartex" xmlns:cx5="http://schemas.microsoft.com/office/drawing/2016/5/11/chartex" xmlns:cx6="http://schemas.microsoft.com/office/drawing/2016/5/12/chartex" xmlns:cx7="http://schemas.microsoft.com/office/drawing/2016/5/13/chartex" xmlns:cx8="http://schemas.microsoft.com/office/drawing/2016/5/14/chartex" xmlns:mc="http://schemas.openxmlformats.org/markup-compatibility/2006" xmlns:aink="http://schemas.microsoft.com/office/drawing/2016/ink" xmlns:am3d="http://schemas.microsoft.com/office/drawing/2017/model3d" xmlns:o="urn:schemas-microsoft-com:office:office" xmlns:oel="http://schemas.microsoft.com/office/2019/extlst" xmlns:r="http://schemas.openxmlformats.org/officeDocument/2006/relationships" xmlns:m="http://schemas.openxmlformats.org/officeDocument/2006/math" xmlns:v="urn:schemas-microsoft-com:vml" xmlns:wp14="http://schemas.microsoft.com/office/word/2010/wordprocessingDrawing" xmlns:wp="http://schemas.openxmlformats.org/drawingml/2006/wordprocessingDrawing" xmlns:w10="urn:schemas-microsoft-com:office:word" xmlns:w="http://schemas.openxmlformats.org/wordprocessingml/2006/main" xmlns:w14="http://schemas.microsoft.com/office/word/2010/wordml" xmlns:w15="http://schemas.microsoft.com/office/word/2012/wordml" xmlns:w16cex="http://schemas.microsoft.com/office/word/2018/wordml/cex" xmlns:w16cid="http://schemas.microsoft.com/office/word/2016/wordml/cid" xmlns:w16="http://schemas.microsoft.com/office/word/2018/wordml" xmlns:w16sdtdh="http://schemas.microsoft.com/office/word/2020/wordml/sdtdatahash" xmlns:w16se="http://schemas.microsoft.com/office/word/2015/wordml/symex" xmlns:wpg="http://schemas.microsoft.com/office/word/2010/wordprocessingGroup" xmlns:wpi="http://schemas.microsoft.com/office/word/2010/wordprocessingInk" xmlns:wne="http://schemas.microsoft.com/office/word/2006/wordml" xmlns:wps="http://schemas.microsoft.com/office/word/2010/wordprocessingShape" mc:Ignorable="w14 w15 w16se w16cid w16 w16cex w16sdtdh wp14">
   <w:p/>
   <w:p/>
 </w:hdr>
 </file>
 
 <file path=word/header2.xml><?xml version="1.0" encoding="utf-8"?>
-<w:hdr xmlns:wpc="http://schemas.microsoft.com/office/word/2010/wordprocessingCanvas" xmlns:cx="http://schemas.microsoft.com/office/drawing/2014/chartex" xmlns:cx1="http://schemas.microsoft.com/office/drawing/2015/9/8/chartex" xmlns:cx2="http://schemas.microsoft.com/office/drawing/2015/10/21/chartex" xmlns:cx3="http://schemas.microsoft.com/office/drawing/2016/5/9/chartex" xmlns:cx4="http://schemas.microsoft.com/office/drawing/2016/5/10/chartex" xmlns:cx5="http://schemas.microsoft.com/office/drawing/2016/5/11/chartex" xmlns:cx6="http://schemas.microsoft.com/office/drawing/2016/5/12/chartex" xmlns:cx7="http://schemas.microsoft.com/office/drawing/2016/5/13/chartex" xmlns:cx8="http://schemas.microsoft.com/office/drawing/2016/5/14/chartex" xmlns:mc="http://schemas.openxmlformats.org/markup-compatibility/2006" xmlns:aink="http://schemas.microsoft.com/office/drawing/2016/ink" xmlns:am3d="http://schemas.microsoft.com/office/drawing/2017/model3d" xmlns:o="urn:schemas-microsoft-com:office:office" xmlns:r="http://schemas.openxmlformats.org/officeDocument/2006/relationships" xmlns:m="http://schemas.openxmlformats.org/officeDocument/2006/math" xmlns:v="urn:schemas-microsoft-com:vml" xmlns:wp14="http://schemas.microsoft.com/office/word/2010/wordprocessingDrawing" xmlns:wp="http://schemas.openxmlformats.org/drawingml/2006/wordprocessingDrawing" xmlns:w10="urn:schemas-microsoft-com:office:word" xmlns:w="http://schemas.openxmlformats.org/wordprocessingml/2006/main" xmlns:w14="http://schemas.microsoft.com/office/word/2010/wordml" xmlns:w15="http://schemas.microsoft.com/office/word/2012/wordml" xmlns:w16cid="http://schemas.microsoft.com/office/word/2016/wordml/cid" xmlns:w16se="http://schemas.microsoft.com/office/word/2015/wordml/symex" xmlns:wpg="http://schemas.microsoft.com/office/word/2010/wordprocessingGroup" xmlns:wpi="http://schemas.microsoft.com/office/word/2010/wordprocessingInk" xmlns:wne="http://schemas.microsoft.com/office/word/2006/wordml" xmlns:wps="http://schemas.microsoft.com/office/word/2010/wordprocessingShape" mc:Ignorable="w14 w15 w16se w16cid wp14">
+<w:hdr xmlns:wpc="http://schemas.microsoft.com/office/word/2010/wordprocessingCanvas" xmlns:cx="http://schemas.microsoft.com/office/drawing/2014/chartex" xmlns:cx1="http://schemas.microsoft.com/office/drawing/2015/9/8/chartex" xmlns:cx2="http://schemas.microsoft.com/office/drawing/2015/10/21/chartex" xmlns:cx3="http://schemas.microsoft.com/office/drawing/2016/5/9/chartex" xmlns:cx4="http://schemas.microsoft.com/office/drawing/2016/5/10/chartex" xmlns:cx5="http://schemas.microsoft.com/office/drawing/2016/5/11/chartex" xmlns:cx6="http://schemas.microsoft.com/office/drawing/2016/5/12/chartex" xmlns:cx7="http://schemas.microsoft.com/office/drawing/2016/5/13/chartex" xmlns:cx8="http://schemas.microsoft.com/office/drawing/2016/5/14/chartex" xmlns:mc="http://schemas.openxmlformats.org/markup-compatibility/2006" xmlns:aink="http://schemas.microsoft.com/office/drawing/2016/ink" xmlns:am3d="http://schemas.microsoft.com/office/drawing/2017/model3d" xmlns:o="urn:schemas-microsoft-com:office:office" xmlns:oel="http://schemas.microsoft.com/office/2019/extlst" xmlns:r="http://schemas.openxmlformats.org/officeDocument/2006/relationships" xmlns:m="http://schemas.openxmlformats.org/officeDocument/2006/math" xmlns:v="urn:schemas-microsoft-com:vml" xmlns:wp14="http://schemas.microsoft.com/office/word/2010/wordprocessingDrawing" xmlns:wp="http://schemas.openxmlformats.org/drawingml/2006/wordprocessingDrawing" xmlns:w10="urn:schemas-microsoft-com:office:word" xmlns:w="http://schemas.openxmlformats.org/wordprocessingml/2006/main" xmlns:w14="http://schemas.microsoft.com/office/word/2010/wordml" xmlns:w15="http://schemas.microsoft.com/office/word/2012/wordml" xmlns:w16cex="http://schemas.microsoft.com/office/word/2018/wordml/cex" xmlns:w16cid="http://schemas.microsoft.com/office/word/2016/wordml/cid" xmlns:w16="http://schemas.microsoft.com/office/word/2018/wordml" xmlns:w16sdtdh="http://schemas.microsoft.com/office/word/2020/wordml/sdtdatahash" xmlns:w16se="http://schemas.microsoft.com/office/word/2015/wordml/symex" xmlns:wpg="http://schemas.microsoft.com/office/word/2010/wordprocessingGroup" xmlns:wpi="http://schemas.microsoft.com/office/word/2010/wordprocessingInk" xmlns:wne="http://schemas.microsoft.com/office/word/2006/wordml" xmlns:wps="http://schemas.microsoft.com/office/word/2010/wordprocessingShape" mc:Ignorable="w14 w15 w16se w16cid w16 w16cex w16sdtdh wp14">
   <w:p>
     <w:pPr>
       <w:framePr w:w="2851" w:h="244" w:hRule="exact" w:wrap="around" w:vAnchor="text" w:hAnchor="page" w:x="1156" w:y="-1"/>
@@ -2712,7 +2679,7 @@
 </file>
 
 <file path=word/numbering.xml><?xml version="1.0" encoding="utf-8"?>
-<w:numbering xmlns:wpc="http://schemas.microsoft.com/office/word/2010/wordprocessingCanvas" xmlns:cx="http://schemas.microsoft.com/office/drawing/2014/chartex" xmlns:cx1="http://schemas.microsoft.com/office/drawing/2015/9/8/chartex" xmlns:cx2="http://schemas.microsoft.com/office/drawing/2015/10/21/chartex" xmlns:cx3="http://schemas.microsoft.com/office/drawing/2016/5/9/chartex" xmlns:cx4="http://schemas.microsoft.com/office/drawing/2016/5/10/chartex" xmlns:cx5="http://schemas.microsoft.com/office/drawing/2016/5/11/chartex" xmlns:cx6="http://schemas.microsoft.com/office/drawing/2016/5/12/chartex" xmlns:cx7="http://schemas.microsoft.com/office/drawing/2016/5/13/chartex" xmlns:cx8="http://schemas.microsoft.com/office/drawing/2016/5/14/chartex" xmlns:mc="http://schemas.openxmlformats.org/markup-compatibility/2006" xmlns:aink="http://schemas.microsoft.com/office/drawing/2016/ink" xmlns:am3d="http://schemas.microsoft.com/office/drawing/2017/model3d" xmlns:o="urn:schemas-microsoft-com:office:office" xmlns:r="http://schemas.openxmlformats.org/officeDocument/2006/relationships" xmlns:m="http://schemas.openxmlformats.org/officeDocument/2006/math" xmlns:v="urn:schemas-microsoft-com:vml" xmlns:wp14="http://schemas.microsoft.com/office/word/2010/wordprocessingDrawing" xmlns:wp="http://schemas.openxmlformats.org/drawingml/2006/wordprocessingDrawing" xmlns:w10="urn:schemas-microsoft-com:office:word" xmlns:w="http://schemas.openxmlformats.org/wordprocessingml/2006/main" xmlns:w14="http://schemas.microsoft.com/office/word/2010/wordml" xmlns:w15="http://schemas.microsoft.com/office/word/2012/wordml" xmlns:w16cid="http://schemas.microsoft.com/office/word/2016/wordml/cid" xmlns:w16se="http://schemas.microsoft.com/office/word/2015/wordml/symex" xmlns:wpg="http://schemas.microsoft.com/office/word/2010/wordprocessingGroup" xmlns:wpi="http://schemas.microsoft.com/office/word/2010/wordprocessingInk" xmlns:wne="http://schemas.microsoft.com/office/word/2006/wordml" xmlns:wps="http://schemas.microsoft.com/office/word/2010/wordprocessingShape" mc:Ignorable="w14 w15 w16se w16cid wp14">
+<w:numbering xmlns:wpc="http://schemas.microsoft.com/office/word/2010/wordprocessingCanvas" xmlns:cx="http://schemas.microsoft.com/office/drawing/2014/chartex" xmlns:cx1="http://schemas.microsoft.com/office/drawing/2015/9/8/chartex" xmlns:cx2="http://schemas.microsoft.com/office/drawing/2015/10/21/chartex" xmlns:cx3="http://schemas.microsoft.com/office/drawing/2016/5/9/chartex" xmlns:cx4="http://schemas.microsoft.com/office/drawing/2016/5/10/chartex" xmlns:cx5="http://schemas.microsoft.com/office/drawing/2016/5/11/chartex" xmlns:cx6="http://schemas.microsoft.com/office/drawing/2016/5/12/chartex" xmlns:cx7="http://schemas.microsoft.com/office/drawing/2016/5/13/chartex" xmlns:cx8="http://schemas.microsoft.com/office/drawing/2016/5/14/chartex" xmlns:mc="http://schemas.openxmlformats.org/markup-compatibility/2006" xmlns:aink="http://schemas.microsoft.com/office/drawing/2016/ink" xmlns:am3d="http://schemas.microsoft.com/office/drawing/2017/model3d" xmlns:o="urn:schemas-microsoft-com:office:office" xmlns:oel="http://schemas.microsoft.com/office/2019/extlst" xmlns:r="http://schemas.openxmlformats.org/officeDocument/2006/relationships" xmlns:m="http://schemas.openxmlformats.org/officeDocument/2006/math" xmlns:v="urn:schemas-microsoft-com:vml" xmlns:wp14="http://schemas.microsoft.com/office/word/2010/wordprocessingDrawing" xmlns:wp="http://schemas.openxmlformats.org/drawingml/2006/wordprocessingDrawing" xmlns:w10="urn:schemas-microsoft-com:office:word" xmlns:w="http://schemas.openxmlformats.org/wordprocessingml/2006/main" xmlns:w14="http://schemas.microsoft.com/office/word/2010/wordml" xmlns:w15="http://schemas.microsoft.com/office/word/2012/wordml" xmlns:w16cex="http://schemas.microsoft.com/office/word/2018/wordml/cex" xmlns:w16cid="http://schemas.microsoft.com/office/word/2016/wordml/cid" xmlns:w16="http://schemas.microsoft.com/office/word/2018/wordml" xmlns:w16sdtdh="http://schemas.microsoft.com/office/word/2020/wordml/sdtdatahash" xmlns:w16se="http://schemas.microsoft.com/office/word/2015/wordml/symex" xmlns:wpg="http://schemas.microsoft.com/office/word/2010/wordprocessingGroup" xmlns:wpi="http://schemas.microsoft.com/office/word/2010/wordprocessingInk" xmlns:wne="http://schemas.microsoft.com/office/word/2006/wordml" xmlns:wps="http://schemas.microsoft.com/office/word/2010/wordprocessingShape" mc:Ignorable="w14 w15 w16se w16cid w16 w16cex w16sdtdh wp14">
   <w:abstractNum w:abstractNumId="0" w15:restartNumberingAfterBreak="0">
     <w:nsid w:val="FFFFFF7C"/>
     <w:multiLevelType w:val="singleLevel"/>
@@ -7752,160 +7719,160 @@
       </w:rPr>
     </w:lvl>
   </w:abstractNum>
-  <w:num w:numId="1">
+  <w:num w:numId="1" w16cid:durableId="1776899067">
     <w:abstractNumId w:val="34"/>
   </w:num>
-  <w:num w:numId="2">
+  <w:num w:numId="2" w16cid:durableId="1134829681">
     <w:abstractNumId w:val="27"/>
   </w:num>
-  <w:num w:numId="3">
+  <w:num w:numId="3" w16cid:durableId="1521898547">
     <w:abstractNumId w:val="42"/>
   </w:num>
-  <w:num w:numId="4">
+  <w:num w:numId="4" w16cid:durableId="1982879067">
     <w:abstractNumId w:val="18"/>
   </w:num>
-  <w:num w:numId="5">
+  <w:num w:numId="5" w16cid:durableId="1036196061">
     <w:abstractNumId w:val="28"/>
   </w:num>
-  <w:num w:numId="6">
+  <w:num w:numId="6" w16cid:durableId="1210875808">
     <w:abstractNumId w:val="33"/>
   </w:num>
-  <w:num w:numId="7">
+  <w:num w:numId="7" w16cid:durableId="568810021">
     <w:abstractNumId w:val="31"/>
   </w:num>
-  <w:num w:numId="8">
+  <w:num w:numId="8" w16cid:durableId="608515033">
     <w:abstractNumId w:val="8"/>
   </w:num>
-  <w:num w:numId="9">
+  <w:num w:numId="9" w16cid:durableId="1957709952">
     <w:abstractNumId w:val="3"/>
   </w:num>
-  <w:num w:numId="10">
+  <w:num w:numId="10" w16cid:durableId="1926569800">
     <w:abstractNumId w:val="2"/>
   </w:num>
-  <w:num w:numId="11">
+  <w:num w:numId="11" w16cid:durableId="1963413473">
     <w:abstractNumId w:val="1"/>
   </w:num>
-  <w:num w:numId="12">
+  <w:num w:numId="12" w16cid:durableId="1193029964">
     <w:abstractNumId w:val="0"/>
   </w:num>
-  <w:num w:numId="13">
+  <w:num w:numId="13" w16cid:durableId="786776247">
     <w:abstractNumId w:val="9"/>
   </w:num>
-  <w:num w:numId="14">
+  <w:num w:numId="14" w16cid:durableId="948394528">
     <w:abstractNumId w:val="7"/>
   </w:num>
-  <w:num w:numId="15">
+  <w:num w:numId="15" w16cid:durableId="327637016">
     <w:abstractNumId w:val="6"/>
   </w:num>
-  <w:num w:numId="16">
+  <w:num w:numId="16" w16cid:durableId="1729717966">
     <w:abstractNumId w:val="5"/>
   </w:num>
-  <w:num w:numId="17">
+  <w:num w:numId="17" w16cid:durableId="709260975">
     <w:abstractNumId w:val="4"/>
   </w:num>
-  <w:num w:numId="18">
+  <w:num w:numId="18" w16cid:durableId="2091729878">
     <w:abstractNumId w:val="36"/>
   </w:num>
-  <w:num w:numId="19">
+  <w:num w:numId="19" w16cid:durableId="1318531973">
     <w:abstractNumId w:val="37"/>
   </w:num>
-  <w:num w:numId="20">
+  <w:num w:numId="20" w16cid:durableId="750811207">
     <w:abstractNumId w:val="22"/>
   </w:num>
-  <w:num w:numId="21">
+  <w:num w:numId="21" w16cid:durableId="1760829121">
     <w:abstractNumId w:val="35"/>
   </w:num>
-  <w:num w:numId="22">
+  <w:num w:numId="22" w16cid:durableId="1475172106">
     <w:abstractNumId w:val="15"/>
   </w:num>
-  <w:num w:numId="23">
+  <w:num w:numId="23" w16cid:durableId="269824590">
     <w:abstractNumId w:val="46"/>
   </w:num>
-  <w:num w:numId="24">
+  <w:num w:numId="24" w16cid:durableId="1394355740">
     <w:abstractNumId w:val="38"/>
   </w:num>
-  <w:num w:numId="25">
+  <w:num w:numId="25" w16cid:durableId="1984771276">
     <w:abstractNumId w:val="20"/>
   </w:num>
-  <w:num w:numId="26">
+  <w:num w:numId="26" w16cid:durableId="1485387890">
     <w:abstractNumId w:val="32"/>
   </w:num>
-  <w:num w:numId="27">
+  <w:num w:numId="27" w16cid:durableId="132328843">
     <w:abstractNumId w:val="44"/>
   </w:num>
-  <w:num w:numId="28">
+  <w:num w:numId="28" w16cid:durableId="1762288916">
     <w:abstractNumId w:val="19"/>
   </w:num>
-  <w:num w:numId="29">
+  <w:num w:numId="29" w16cid:durableId="713962315">
     <w:abstractNumId w:val="29"/>
   </w:num>
-  <w:num w:numId="30">
+  <w:num w:numId="30" w16cid:durableId="1643193812">
     <w:abstractNumId w:val="10"/>
   </w:num>
-  <w:num w:numId="31">
+  <w:num w:numId="31" w16cid:durableId="943266852">
     <w:abstractNumId w:val="23"/>
   </w:num>
-  <w:num w:numId="32">
+  <w:num w:numId="32" w16cid:durableId="470252246">
     <w:abstractNumId w:val="45"/>
   </w:num>
-  <w:num w:numId="33">
+  <w:num w:numId="33" w16cid:durableId="930509374">
     <w:abstractNumId w:val="21"/>
   </w:num>
-  <w:num w:numId="34">
+  <w:num w:numId="34" w16cid:durableId="671300090">
     <w:abstractNumId w:val="39"/>
   </w:num>
-  <w:num w:numId="35">
+  <w:num w:numId="35" w16cid:durableId="348534291">
     <w:abstractNumId w:val="26"/>
   </w:num>
-  <w:num w:numId="36">
+  <w:num w:numId="36" w16cid:durableId="2027712872">
     <w:abstractNumId w:val="13"/>
   </w:num>
-  <w:num w:numId="37">
+  <w:num w:numId="37" w16cid:durableId="2086102230">
     <w:abstractNumId w:val="11"/>
   </w:num>
-  <w:num w:numId="38">
+  <w:num w:numId="38" w16cid:durableId="1391684050">
     <w:abstractNumId w:val="14"/>
   </w:num>
-  <w:num w:numId="39">
+  <w:num w:numId="39" w16cid:durableId="33114962">
     <w:abstractNumId w:val="48"/>
   </w:num>
-  <w:num w:numId="40">
+  <w:num w:numId="40" w16cid:durableId="1490710520">
     <w:abstractNumId w:val="47"/>
   </w:num>
-  <w:num w:numId="41">
+  <w:num w:numId="41" w16cid:durableId="1053504590">
     <w:abstractNumId w:val="43"/>
   </w:num>
-  <w:num w:numId="42">
+  <w:num w:numId="42" w16cid:durableId="1853300790">
     <w:abstractNumId w:val="30"/>
   </w:num>
-  <w:num w:numId="43">
+  <w:num w:numId="43" w16cid:durableId="834146584">
     <w:abstractNumId w:val="40"/>
   </w:num>
-  <w:num w:numId="44">
+  <w:num w:numId="44" w16cid:durableId="242495811">
     <w:abstractNumId w:val="16"/>
   </w:num>
-  <w:num w:numId="45">
+  <w:num w:numId="45" w16cid:durableId="98066586">
     <w:abstractNumId w:val="24"/>
   </w:num>
-  <w:num w:numId="46">
+  <w:num w:numId="46" w16cid:durableId="980577648">
     <w:abstractNumId w:val="17"/>
   </w:num>
-  <w:num w:numId="47">
+  <w:num w:numId="47" w16cid:durableId="1323045593">
     <w:abstractNumId w:val="49"/>
   </w:num>
-  <w:num w:numId="48">
+  <w:num w:numId="48" w16cid:durableId="1902012552">
     <w:abstractNumId w:val="25"/>
   </w:num>
-  <w:num w:numId="49">
+  <w:num w:numId="49" w16cid:durableId="958797326">
     <w:abstractNumId w:val="51"/>
   </w:num>
-  <w:num w:numId="50">
+  <w:num w:numId="50" w16cid:durableId="1967662311">
     <w:abstractNumId w:val="41"/>
   </w:num>
-  <w:num w:numId="51">
+  <w:num w:numId="51" w16cid:durableId="1092899455">
     <w:abstractNumId w:val="12"/>
   </w:num>
-  <w:num w:numId="52">
+  <w:num w:numId="52" w16cid:durableId="402797911">
     <w:abstractNumId w:val="50"/>
   </w:num>
   <w:numIdMacAtCleanup w:val="52"/>
@@ -7913,7 +7880,7 @@
 </file>
 
 <file path=word/styles.xml><?xml version="1.0" encoding="utf-8"?>
-<w:styles xmlns:mc="http://schemas.openxmlformats.org/markup-compatibility/2006" xmlns:r="http://schemas.openxmlformats.org/officeDocument/2006/relationships" xmlns:w="http://schemas.openxmlformats.org/wordprocessingml/2006/main" xmlns:w14="http://schemas.microsoft.com/office/word/2010/wordml" xmlns:w15="http://schemas.microsoft.com/office/word/2012/wordml" xmlns:w16cid="http://schemas.microsoft.com/office/word/2016/wordml/cid" xmlns:w16se="http://schemas.microsoft.com/office/word/2015/wordml/symex" mc:Ignorable="w14 w15 w16se w16cid">
+<w:styles xmlns:mc="http://schemas.openxmlformats.org/markup-compatibility/2006" xmlns:r="http://schemas.openxmlformats.org/officeDocument/2006/relationships" xmlns:w="http://schemas.openxmlformats.org/wordprocessingml/2006/main" xmlns:w14="http://schemas.microsoft.com/office/word/2010/wordml" xmlns:w15="http://schemas.microsoft.com/office/word/2012/wordml" xmlns:w16cex="http://schemas.microsoft.com/office/word/2018/wordml/cex" xmlns:w16cid="http://schemas.microsoft.com/office/word/2016/wordml/cid" xmlns:w16="http://schemas.microsoft.com/office/word/2018/wordml" xmlns:w16sdtdh="http://schemas.microsoft.com/office/word/2020/wordml/sdtdatahash" xmlns:w16se="http://schemas.microsoft.com/office/word/2015/wordml/symex" mc:Ignorable="w14 w15 w16se w16cid w16 w16cex w16sdtdh">
   <w:docDefaults>
     <w:rPrDefault>
       <w:rPr>
@@ -7923,7 +7890,7 @@
     </w:rPrDefault>
     <w:pPrDefault/>
   </w:docDefaults>
-  <w:latentStyles w:defLockedState="0" w:defUIPriority="0" w:defSemiHidden="0" w:defUnhideWhenUsed="0" w:defQFormat="0" w:count="375">
+  <w:latentStyles w:defLockedState="0" w:defUIPriority="0" w:defSemiHidden="0" w:defUnhideWhenUsed="0" w:defQFormat="0" w:count="376">
     <w:lsdException w:name="Normal" w:qFormat="1"/>
     <w:lsdException w:name="heading 1" w:qFormat="1"/>
     <w:lsdException w:name="heading 2" w:qFormat="1"/>
@@ -8066,10 +8033,10 @@
     <w:lsdException w:name="Table Elegant" w:semiHidden="1" w:unhideWhenUsed="1"/>
     <w:lsdException w:name="Table Professional" w:semiHidden="1" w:unhideWhenUsed="1"/>
     <w:lsdException w:name="Table Subtle 1" w:semiHidden="1" w:unhideWhenUsed="1"/>
+    <w:lsdException w:name="Table Subtle 2" w:semiHidden="1" w:unhideWhenUsed="1"/>
     <w:lsdException w:name="Table Web 1" w:semiHidden="1" w:unhideWhenUsed="1"/>
     <w:lsdException w:name="Table Web 2" w:semiHidden="1" w:unhideWhenUsed="1"/>
     <w:lsdException w:name="Balloon Text" w:semiHidden="1" w:unhideWhenUsed="1"/>
-    <w:lsdException w:name="Table Theme" w:semiHidden="1" w:unhideWhenUsed="1"/>
     <w:lsdException w:name="Placeholder Text" w:semiHidden="1" w:uiPriority="99"/>
     <w:lsdException w:name="No Spacing" w:uiPriority="1" w:qFormat="1"/>
     <w:lsdException w:name="Light Shading" w:uiPriority="60"/>
@@ -8289,8 +8256,9 @@
     <w:lsdException w:name="Smart Hyperlink" w:semiHidden="1" w:uiPriority="99" w:unhideWhenUsed="1"/>
     <w:lsdException w:name="Hashtag" w:semiHidden="1" w:uiPriority="99" w:unhideWhenUsed="1"/>
     <w:lsdException w:name="Unresolved Mention" w:semiHidden="1" w:uiPriority="99" w:unhideWhenUsed="1"/>
+    <w:lsdException w:name="Smart Link" w:semiHidden="1" w:uiPriority="99" w:unhideWhenUsed="1"/>
   </w:latentStyles>
-  <w:style w:type="paragraph" w:default="1" w:styleId="Normal">
+  <w:style w:type="paragraph" w:default="1" w:styleId="Standard">
     <w:name w:val="Normal"/>
     <w:qFormat/>
     <w:rsid w:val="002761FE"/>
@@ -8307,10 +8275,10 @@
       <w:lang w:val="en-GB" w:eastAsia="ja-JP"/>
     </w:rPr>
   </w:style>
-  <w:style w:type="paragraph" w:styleId="Heading1">
+  <w:style w:type="paragraph" w:styleId="berschrift1">
     <w:name w:val="heading 1"/>
-    <w:next w:val="Normal"/>
-    <w:link w:val="Heading1Char"/>
+    <w:next w:val="Standard"/>
+    <w:link w:val="berschrift1Zchn"/>
     <w:qFormat/>
     <w:rsid w:val="00B508D8"/>
     <w:pPr>
@@ -8334,11 +8302,11 @@
       <w:lang w:val="en-GB" w:eastAsia="ja-JP"/>
     </w:rPr>
   </w:style>
-  <w:style w:type="paragraph" w:styleId="Heading2">
+  <w:style w:type="paragraph" w:styleId="berschrift2">
     <w:name w:val="heading 2"/>
-    <w:basedOn w:val="Heading1"/>
-    <w:next w:val="Normal"/>
-    <w:link w:val="Heading2Char"/>
+    <w:basedOn w:val="berschrift1"/>
+    <w:next w:val="Standard"/>
+    <w:link w:val="berschrift2Zchn"/>
     <w:qFormat/>
     <w:rsid w:val="00B508D8"/>
     <w:pPr>
@@ -8352,11 +8320,11 @@
       <w:sz w:val="32"/>
     </w:rPr>
   </w:style>
-  <w:style w:type="paragraph" w:styleId="Heading3">
+  <w:style w:type="paragraph" w:styleId="berschrift3">
     <w:name w:val="heading 3"/>
-    <w:basedOn w:val="Heading2"/>
-    <w:next w:val="Normal"/>
-    <w:link w:val="Heading3Char"/>
+    <w:basedOn w:val="berschrift2"/>
+    <w:next w:val="Standard"/>
+    <w:link w:val="berschrift3Zchn"/>
     <w:qFormat/>
     <w:rsid w:val="00B508D8"/>
     <w:pPr>
@@ -8367,10 +8335,10 @@
       <w:sz w:val="28"/>
     </w:rPr>
   </w:style>
-  <w:style w:type="paragraph" w:styleId="Heading4">
+  <w:style w:type="paragraph" w:styleId="berschrift4">
     <w:name w:val="heading 4"/>
-    <w:basedOn w:val="Heading3"/>
-    <w:next w:val="Normal"/>
+    <w:basedOn w:val="berschrift3"/>
+    <w:next w:val="Standard"/>
     <w:qFormat/>
     <w:rsid w:val="00B508D8"/>
     <w:pPr>
@@ -8381,10 +8349,10 @@
       <w:sz w:val="24"/>
     </w:rPr>
   </w:style>
-  <w:style w:type="paragraph" w:styleId="Heading5">
+  <w:style w:type="paragraph" w:styleId="berschrift5">
     <w:name w:val="heading 5"/>
-    <w:basedOn w:val="Heading4"/>
-    <w:next w:val="Normal"/>
+    <w:basedOn w:val="berschrift4"/>
+    <w:next w:val="Standard"/>
     <w:qFormat/>
     <w:rsid w:val="00B508D8"/>
     <w:pPr>
@@ -8395,10 +8363,10 @@
       <w:sz w:val="22"/>
     </w:rPr>
   </w:style>
-  <w:style w:type="paragraph" w:styleId="Heading6">
+  <w:style w:type="paragraph" w:styleId="berschrift6">
     <w:name w:val="heading 6"/>
     <w:basedOn w:val="H6"/>
-    <w:next w:val="Normal"/>
+    <w:next w:val="Standard"/>
     <w:qFormat/>
     <w:rsid w:val="00B508D8"/>
     <w:pPr>
@@ -8409,10 +8377,10 @@
       <w:sz w:val="20"/>
     </w:rPr>
   </w:style>
-  <w:style w:type="paragraph" w:styleId="Heading7">
+  <w:style w:type="paragraph" w:styleId="berschrift7">
     <w:name w:val="heading 7"/>
     <w:basedOn w:val="H6"/>
-    <w:next w:val="Normal"/>
+    <w:next w:val="Standard"/>
     <w:qFormat/>
     <w:rsid w:val="00B508D8"/>
     <w:pPr>
@@ -8423,10 +8391,10 @@
       <w:sz w:val="20"/>
     </w:rPr>
   </w:style>
-  <w:style w:type="paragraph" w:styleId="Heading8">
+  <w:style w:type="paragraph" w:styleId="berschrift8">
     <w:name w:val="heading 8"/>
-    <w:basedOn w:val="Heading1"/>
-    <w:next w:val="Normal"/>
+    <w:basedOn w:val="berschrift1"/>
+    <w:next w:val="Standard"/>
     <w:qFormat/>
     <w:rsid w:val="00B508D8"/>
     <w:pPr>
@@ -8434,23 +8402,23 @@
       <w:outlineLvl w:val="7"/>
     </w:pPr>
   </w:style>
-  <w:style w:type="paragraph" w:styleId="Heading9">
+  <w:style w:type="paragraph" w:styleId="berschrift9">
     <w:name w:val="heading 9"/>
-    <w:basedOn w:val="Heading8"/>
-    <w:next w:val="Normal"/>
+    <w:basedOn w:val="berschrift8"/>
+    <w:next w:val="Standard"/>
     <w:qFormat/>
     <w:rsid w:val="00B508D8"/>
     <w:pPr>
       <w:outlineLvl w:val="8"/>
     </w:pPr>
   </w:style>
-  <w:style w:type="character" w:default="1" w:styleId="DefaultParagraphFont">
+  <w:style w:type="character" w:default="1" w:styleId="Absatz-Standardschriftart">
     <w:name w:val="Default Paragraph Font"/>
     <w:uiPriority w:val="1"/>
     <w:semiHidden/>
     <w:unhideWhenUsed/>
   </w:style>
-  <w:style w:type="table" w:default="1" w:styleId="TableNormal">
+  <w:style w:type="table" w:default="1" w:styleId="NormaleTabelle">
     <w:name w:val="Normal Table"/>
     <w:uiPriority w:val="99"/>
     <w:semiHidden/>
@@ -8465,7 +8433,7 @@
       </w:tblCellMar>
     </w:tblPr>
   </w:style>
-  <w:style w:type="numbering" w:default="1" w:styleId="NoList">
+  <w:style w:type="numbering" w:default="1" w:styleId="KeineListe">
     <w:name w:val="No List"/>
     <w:uiPriority w:val="99"/>
     <w:semiHidden/>
@@ -8473,8 +8441,8 @@
   </w:style>
   <w:style w:type="paragraph" w:customStyle="1" w:styleId="H6">
     <w:name w:val="H6"/>
-    <w:basedOn w:val="Heading5"/>
-    <w:next w:val="Normal"/>
+    <w:basedOn w:val="berschrift5"/>
+    <w:next w:val="Standard"/>
     <w:rsid w:val="00B508D8"/>
     <w:pPr>
       <w:ind w:left="1985" w:hanging="1985"/>
@@ -8605,7 +8573,7 @@
       <w:lang w:val="en-GB" w:eastAsia="ja-JP"/>
     </w:rPr>
   </w:style>
-  <w:style w:type="paragraph" w:styleId="TOC1">
+  <w:style w:type="paragraph" w:styleId="Verzeichnis1">
     <w:name w:val="toc 1"/>
     <w:semiHidden/>
     <w:rsid w:val="00B508D8"/>
@@ -8630,9 +8598,9 @@
       <w:lang w:val="en-GB" w:eastAsia="ja-JP"/>
     </w:rPr>
   </w:style>
-  <w:style w:type="paragraph" w:styleId="TOC2">
+  <w:style w:type="paragraph" w:styleId="Verzeichnis2">
     <w:name w:val="toc 2"/>
-    <w:basedOn w:val="TOC1"/>
+    <w:basedOn w:val="Verzeichnis1"/>
     <w:semiHidden/>
     <w:rsid w:val="00B508D8"/>
     <w:pPr>
@@ -8644,56 +8612,56 @@
       <w:sz w:val="20"/>
     </w:rPr>
   </w:style>
-  <w:style w:type="paragraph" w:styleId="TOC3">
+  <w:style w:type="paragraph" w:styleId="Verzeichnis3">
     <w:name w:val="toc 3"/>
-    <w:basedOn w:val="TOC2"/>
+    <w:basedOn w:val="Verzeichnis2"/>
     <w:semiHidden/>
     <w:rsid w:val="00B508D8"/>
     <w:pPr>
       <w:ind w:left="1134" w:hanging="1134"/>
     </w:pPr>
   </w:style>
-  <w:style w:type="paragraph" w:styleId="TOC4">
+  <w:style w:type="paragraph" w:styleId="Verzeichnis4">
     <w:name w:val="toc 4"/>
-    <w:basedOn w:val="TOC3"/>
+    <w:basedOn w:val="Verzeichnis3"/>
     <w:semiHidden/>
     <w:rsid w:val="00B508D8"/>
     <w:pPr>
       <w:ind w:left="1418" w:hanging="1418"/>
     </w:pPr>
   </w:style>
-  <w:style w:type="paragraph" w:styleId="TOC5">
+  <w:style w:type="paragraph" w:styleId="Verzeichnis5">
     <w:name w:val="toc 5"/>
-    <w:basedOn w:val="TOC4"/>
+    <w:basedOn w:val="Verzeichnis4"/>
     <w:semiHidden/>
     <w:rsid w:val="00B508D8"/>
     <w:pPr>
       <w:ind w:left="1701" w:hanging="1701"/>
     </w:pPr>
   </w:style>
-  <w:style w:type="paragraph" w:styleId="TOC6">
+  <w:style w:type="paragraph" w:styleId="Verzeichnis6">
     <w:name w:val="toc 6"/>
-    <w:basedOn w:val="TOC5"/>
-    <w:next w:val="Normal"/>
+    <w:basedOn w:val="Verzeichnis5"/>
+    <w:next w:val="Standard"/>
     <w:semiHidden/>
     <w:rsid w:val="00B508D8"/>
     <w:pPr>
       <w:ind w:left="1985" w:hanging="1985"/>
     </w:pPr>
   </w:style>
-  <w:style w:type="paragraph" w:styleId="TOC7">
+  <w:style w:type="paragraph" w:styleId="Verzeichnis7">
     <w:name w:val="toc 7"/>
-    <w:basedOn w:val="TOC6"/>
-    <w:next w:val="Normal"/>
+    <w:basedOn w:val="Verzeichnis6"/>
+    <w:next w:val="Standard"/>
     <w:semiHidden/>
     <w:rsid w:val="00B508D8"/>
     <w:pPr>
       <w:ind w:left="2268" w:hanging="2268"/>
     </w:pPr>
   </w:style>
-  <w:style w:type="paragraph" w:styleId="TOC8">
+  <w:style w:type="paragraph" w:styleId="Verzeichnis8">
     <w:name w:val="toc 8"/>
-    <w:basedOn w:val="TOC1"/>
+    <w:basedOn w:val="Verzeichnis1"/>
     <w:semiHidden/>
     <w:rsid w:val="00B508D8"/>
     <w:pPr>
@@ -8704,9 +8672,9 @@
       <w:b/>
     </w:rPr>
   </w:style>
-  <w:style w:type="paragraph" w:styleId="TOC9">
+  <w:style w:type="paragraph" w:styleId="Verzeichnis9">
     <w:name w:val="toc 9"/>
-    <w:basedOn w:val="TOC8"/>
+    <w:basedOn w:val="Verzeichnis8"/>
     <w:semiHidden/>
     <w:rsid w:val="00B508D8"/>
     <w:pPr>
@@ -8715,8 +8683,8 @@
   </w:style>
   <w:style w:type="paragraph" w:customStyle="1" w:styleId="TT">
     <w:name w:val="TT"/>
-    <w:basedOn w:val="Heading1"/>
-    <w:next w:val="Normal"/>
+    <w:basedOn w:val="berschrift1"/>
+    <w:next w:val="Standard"/>
     <w:rsid w:val="00B508D8"/>
     <w:pPr>
       <w:outlineLvl w:val="9"/>
@@ -8741,7 +8709,7 @@
   </w:style>
   <w:style w:type="paragraph" w:customStyle="1" w:styleId="TAL">
     <w:name w:val="TAL"/>
-    <w:basedOn w:val="Normal"/>
+    <w:basedOn w:val="Standard"/>
     <w:link w:val="TALChar"/>
     <w:rsid w:val="00B508D8"/>
     <w:pPr>
@@ -8756,7 +8724,7 @@
   </w:style>
   <w:style w:type="paragraph" w:customStyle="1" w:styleId="TAJ">
     <w:name w:val="TAJ"/>
-    <w:basedOn w:val="Normal"/>
+    <w:basedOn w:val="Standard"/>
     <w:rsid w:val="00B508D8"/>
     <w:pPr>
       <w:keepNext/>
@@ -8769,7 +8737,7 @@
   </w:style>
   <w:style w:type="paragraph" w:customStyle="1" w:styleId="NO">
     <w:name w:val="NO"/>
-    <w:basedOn w:val="Normal"/>
+    <w:basedOn w:val="Standard"/>
     <w:link w:val="NOChar"/>
     <w:qFormat/>
     <w:rsid w:val="00B508D8"/>
@@ -8783,7 +8751,7 @@
   </w:style>
   <w:style w:type="paragraph" w:customStyle="1" w:styleId="HO">
     <w:name w:val="HO"/>
-    <w:basedOn w:val="Normal"/>
+    <w:basedOn w:val="Standard"/>
     <w:rsid w:val="00B508D8"/>
     <w:pPr>
       <w:jc w:val="right"/>
@@ -8796,7 +8764,7 @@
   </w:style>
   <w:style w:type="paragraph" w:customStyle="1" w:styleId="HE">
     <w:name w:val="HE"/>
-    <w:basedOn w:val="Normal"/>
+    <w:basedOn w:val="Standard"/>
     <w:rsid w:val="00B508D8"/>
     <w:rPr>
       <w:rFonts w:eastAsia="Times New Roman"/>
@@ -8806,7 +8774,7 @@
   </w:style>
   <w:style w:type="paragraph" w:customStyle="1" w:styleId="EX">
     <w:name w:val="EX"/>
-    <w:basedOn w:val="Normal"/>
+    <w:basedOn w:val="Standard"/>
     <w:rsid w:val="00B508D8"/>
     <w:pPr>
       <w:keepLines/>
@@ -8818,7 +8786,7 @@
   </w:style>
   <w:style w:type="paragraph" w:customStyle="1" w:styleId="FP">
     <w:name w:val="FP"/>
-    <w:basedOn w:val="Normal"/>
+    <w:basedOn w:val="Standard"/>
     <w:rsid w:val="00B508D8"/>
     <w:pPr>
       <w:spacing w:after="0"/>
@@ -8864,7 +8832,7 @@
   </w:style>
   <w:style w:type="paragraph" w:customStyle="1" w:styleId="B2">
     <w:name w:val="B2"/>
-    <w:basedOn w:val="Normal"/>
+    <w:basedOn w:val="Standard"/>
     <w:link w:val="B2Char"/>
     <w:rsid w:val="00B508D8"/>
     <w:pPr>
@@ -8873,7 +8841,7 @@
   </w:style>
   <w:style w:type="paragraph" w:customStyle="1" w:styleId="B1">
     <w:name w:val="B1"/>
-    <w:basedOn w:val="Normal"/>
+    <w:basedOn w:val="Standard"/>
     <w:link w:val="B1Char"/>
     <w:qFormat/>
     <w:rsid w:val="00B508D8"/>
@@ -8883,7 +8851,7 @@
   </w:style>
   <w:style w:type="paragraph" w:customStyle="1" w:styleId="B3">
     <w:name w:val="B3"/>
-    <w:basedOn w:val="Normal"/>
+    <w:basedOn w:val="Standard"/>
     <w:rsid w:val="00B508D8"/>
     <w:pPr>
       <w:ind w:left="1135" w:hanging="284"/>
@@ -8891,7 +8859,7 @@
   </w:style>
   <w:style w:type="paragraph" w:customStyle="1" w:styleId="B4">
     <w:name w:val="B4"/>
-    <w:basedOn w:val="Normal"/>
+    <w:basedOn w:val="Standard"/>
     <w:rsid w:val="00B508D8"/>
     <w:pPr>
       <w:ind w:left="1418" w:hanging="284"/>
@@ -8899,7 +8867,7 @@
   </w:style>
   <w:style w:type="paragraph" w:customStyle="1" w:styleId="B5">
     <w:name w:val="B5"/>
-    <w:basedOn w:val="Normal"/>
+    <w:basedOn w:val="Standard"/>
     <w:rsid w:val="00B508D8"/>
     <w:pPr>
       <w:ind w:left="1702" w:hanging="284"/>
@@ -8907,8 +8875,8 @@
   </w:style>
   <w:style w:type="paragraph" w:customStyle="1" w:styleId="EQ">
     <w:name w:val="EQ"/>
-    <w:basedOn w:val="Normal"/>
-    <w:next w:val="Normal"/>
+    <w:basedOn w:val="Standard"/>
+    <w:next w:val="Standard"/>
     <w:rsid w:val="00B508D8"/>
     <w:pPr>
       <w:keepLines/>
@@ -8924,7 +8892,7 @@
   </w:style>
   <w:style w:type="paragraph" w:customStyle="1" w:styleId="TH">
     <w:name w:val="TH"/>
-    <w:basedOn w:val="Normal"/>
+    <w:basedOn w:val="Standard"/>
     <w:link w:val="THChar"/>
     <w:rsid w:val="00B508D8"/>
     <w:pPr>
@@ -9027,7 +8995,7 @@
   </w:style>
   <w:style w:type="paragraph" w:customStyle="1" w:styleId="AP">
     <w:name w:val="AP"/>
-    <w:basedOn w:val="Normal"/>
+    <w:basedOn w:val="Standard"/>
     <w:rsid w:val="00B508D8"/>
     <w:pPr>
       <w:ind w:left="2127" w:hanging="2127"/>
@@ -9124,10 +9092,10 @@
       <w:framePr w:wrap="notBeside" w:y="16161"/>
     </w:pPr>
   </w:style>
-  <w:style w:type="paragraph" w:styleId="Footer">
+  <w:style w:type="paragraph" w:styleId="Fuzeile">
     <w:name w:val="footer"/>
-    <w:basedOn w:val="Normal"/>
-    <w:link w:val="FooterChar"/>
+    <w:basedOn w:val="Standard"/>
+    <w:link w:val="FuzeileZchn"/>
     <w:uiPriority w:val="99"/>
     <w:rsid w:val="00B508D8"/>
     <w:pPr>
@@ -9137,10 +9105,10 @@
       </w:tabs>
     </w:pPr>
   </w:style>
-  <w:style w:type="paragraph" w:styleId="Header">
+  <w:style w:type="paragraph" w:styleId="Kopfzeile">
     <w:name w:val="header"/>
-    <w:basedOn w:val="Normal"/>
-    <w:link w:val="HeaderChar"/>
+    <w:basedOn w:val="Standard"/>
+    <w:link w:val="KopfzeileZchn"/>
     <w:rsid w:val="00B508D8"/>
     <w:pPr>
       <w:tabs>
@@ -9149,18 +9117,18 @@
       </w:tabs>
     </w:pPr>
   </w:style>
-  <w:style w:type="character" w:customStyle="1" w:styleId="HeaderChar">
-    <w:name w:val="Header Char"/>
-    <w:link w:val="Header"/>
+  <w:style w:type="character" w:customStyle="1" w:styleId="KopfzeileZchn">
+    <w:name w:val="Kopfzeile Zchn"/>
+    <w:link w:val="Kopfzeile"/>
     <w:rsid w:val="00B508D8"/>
     <w:rPr>
       <w:color w:val="000000"/>
       <w:lang w:val="en-GB" w:eastAsia="ja-JP" w:bidi="ar-SA"/>
     </w:rPr>
   </w:style>
-  <w:style w:type="character" w:customStyle="1" w:styleId="Heading1Char">
-    <w:name w:val="Heading 1 Char"/>
-    <w:link w:val="Heading1"/>
+  <w:style w:type="character" w:customStyle="1" w:styleId="berschrift1Zchn">
+    <w:name w:val="Überschrift 1 Zchn"/>
+    <w:link w:val="berschrift1"/>
     <w:rsid w:val="00E048BB"/>
     <w:rPr>
       <w:rFonts w:ascii="Arial" w:hAnsi="Arial"/>
@@ -9168,9 +9136,9 @@
       <w:lang w:val="en-GB" w:eastAsia="ja-JP"/>
     </w:rPr>
   </w:style>
-  <w:style w:type="character" w:customStyle="1" w:styleId="Heading3Char">
-    <w:name w:val="Heading 3 Char"/>
-    <w:link w:val="Heading3"/>
+  <w:style w:type="character" w:customStyle="1" w:styleId="berschrift3Zchn">
+    <w:name w:val="Überschrift 3 Zchn"/>
+    <w:link w:val="berschrift3"/>
     <w:rsid w:val="00E048BB"/>
     <w:rPr>
       <w:rFonts w:ascii="Arial" w:hAnsi="Arial"/>
@@ -9188,10 +9156,10 @@
       <w:lang w:val="en-GB" w:eastAsia="ja-JP"/>
     </w:rPr>
   </w:style>
-  <w:style w:type="paragraph" w:styleId="BalloonText">
+  <w:style w:type="paragraph" w:styleId="Sprechblasentext">
     <w:name w:val="Balloon Text"/>
-    <w:basedOn w:val="Normal"/>
-    <w:link w:val="BalloonTextChar"/>
+    <w:basedOn w:val="Standard"/>
+    <w:link w:val="SprechblasentextZchn"/>
     <w:rsid w:val="00E30CB5"/>
     <w:pPr>
       <w:spacing w:after="0"/>
@@ -9201,9 +9169,9 @@
       <w:szCs w:val="18"/>
     </w:rPr>
   </w:style>
-  <w:style w:type="character" w:customStyle="1" w:styleId="BalloonTextChar">
-    <w:name w:val="Balloon Text Char"/>
-    <w:link w:val="BalloonText"/>
+  <w:style w:type="character" w:customStyle="1" w:styleId="SprechblasentextZchn">
+    <w:name w:val="Sprechblasentext Zchn"/>
+    <w:link w:val="Sprechblasentext"/>
     <w:rsid w:val="00E30CB5"/>
     <w:rPr>
       <w:color w:val="000000"/>
@@ -9212,9 +9180,9 @@
       <w:lang w:val="en-GB" w:eastAsia="ja-JP"/>
     </w:rPr>
   </w:style>
-  <w:style w:type="paragraph" w:styleId="NormalWeb">
+  <w:style w:type="paragraph" w:styleId="StandardWeb">
     <w:name w:val="Normal (Web)"/>
-    <w:basedOn w:val="Normal"/>
+    <w:basedOn w:val="Standard"/>
     <w:uiPriority w:val="99"/>
     <w:unhideWhenUsed/>
     <w:rsid w:val="00C33685"/>
@@ -9245,10 +9213,10 @@
       <w:lang w:val="en-GB" w:eastAsia="ja-JP"/>
     </w:rPr>
   </w:style>
-  <w:style w:type="paragraph" w:styleId="DocumentMap">
+  <w:style w:type="paragraph" w:styleId="Dokumentstruktur">
     <w:name w:val="Document Map"/>
-    <w:basedOn w:val="Normal"/>
-    <w:link w:val="DocumentMapChar"/>
+    <w:basedOn w:val="Standard"/>
+    <w:link w:val="DokumentstrukturZchn"/>
     <w:rsid w:val="005F280C"/>
     <w:rPr>
       <w:rFonts w:ascii="SimSun"/>
@@ -9256,10 +9224,10 @@
       <w:szCs w:val="18"/>
     </w:rPr>
   </w:style>
-  <w:style w:type="character" w:customStyle="1" w:styleId="DocumentMapChar">
-    <w:name w:val="Document Map Char"/>
-    <w:basedOn w:val="DefaultParagraphFont"/>
-    <w:link w:val="DocumentMap"/>
+  <w:style w:type="character" w:customStyle="1" w:styleId="DokumentstrukturZchn">
+    <w:name w:val="Dokumentstruktur Zchn"/>
+    <w:basedOn w:val="Absatz-Standardschriftart"/>
+    <w:link w:val="Dokumentstruktur"/>
     <w:rsid w:val="005F280C"/>
     <w:rPr>
       <w:rFonts w:ascii="SimSun"/>
@@ -9280,9 +9248,9 @@
       <w:lang w:val="en-GB" w:eastAsia="ja-JP"/>
     </w:rPr>
   </w:style>
-  <w:style w:type="paragraph" w:styleId="ListParagraph">
+  <w:style w:type="paragraph" w:styleId="Listenabsatz">
     <w:name w:val="List Paragraph"/>
-    <w:basedOn w:val="Normal"/>
+    <w:basedOn w:val="Standard"/>
     <w:uiPriority w:val="34"/>
     <w:qFormat/>
     <w:rsid w:val="00594C15"/>
@@ -9327,9 +9295,9 @@
       <w:lang w:eastAsia="en-US"/>
     </w:rPr>
   </w:style>
-  <w:style w:type="table" w:styleId="TableGrid">
+  <w:style w:type="table" w:styleId="Tabellenraster">
     <w:name w:val="Table Grid"/>
-    <w:basedOn w:val="TableNormal"/>
+    <w:basedOn w:val="NormaleTabelle"/>
     <w:rsid w:val="00F1149B"/>
     <w:tblPr>
       <w:tblBorders>
@@ -9342,7 +9310,7 @@
       </w:tblBorders>
     </w:tblPr>
   </w:style>
-  <w:style w:type="character" w:styleId="CommentReference">
+  <w:style w:type="character" w:styleId="Kommentarzeichen">
     <w:name w:val="annotation reference"/>
     <w:unhideWhenUsed/>
     <w:rsid w:val="004215EC"/>
@@ -9351,10 +9319,10 @@
       <w:szCs w:val="21"/>
     </w:rPr>
   </w:style>
-  <w:style w:type="paragraph" w:styleId="CommentText">
+  <w:style w:type="paragraph" w:styleId="Kommentartext">
     <w:name w:val="annotation text"/>
-    <w:basedOn w:val="Normal"/>
-    <w:link w:val="CommentTextChar"/>
+    <w:basedOn w:val="Standard"/>
+    <w:link w:val="KommentartextZchn"/>
     <w:unhideWhenUsed/>
     <w:rsid w:val="004215EC"/>
     <w:pPr>
@@ -9369,18 +9337,18 @@
       <w:lang w:eastAsia="en-US"/>
     </w:rPr>
   </w:style>
-  <w:style w:type="character" w:customStyle="1" w:styleId="CommentTextChar">
-    <w:name w:val="Comment Text Char"/>
-    <w:basedOn w:val="DefaultParagraphFont"/>
-    <w:link w:val="CommentText"/>
+  <w:style w:type="character" w:customStyle="1" w:styleId="KommentartextZchn">
+    <w:name w:val="Kommentartext Zchn"/>
+    <w:basedOn w:val="Absatz-Standardschriftart"/>
+    <w:link w:val="Kommentartext"/>
     <w:rsid w:val="004215EC"/>
     <w:rPr>
       <w:lang w:val="en-GB" w:eastAsia="en-US"/>
     </w:rPr>
   </w:style>
-  <w:style w:type="character" w:styleId="BookTitle">
+  <w:style w:type="character" w:styleId="Buchtitel">
     <w:name w:val="Book Title"/>
-    <w:basedOn w:val="DefaultParagraphFont"/>
+    <w:basedOn w:val="Absatz-Standardschriftart"/>
     <w:uiPriority w:val="33"/>
     <w:qFormat/>
     <w:rsid w:val="00945A73"/>
@@ -9392,11 +9360,11 @@
       <w:spacing w:val="5"/>
     </w:rPr>
   </w:style>
-  <w:style w:type="paragraph" w:styleId="CommentSubject">
+  <w:style w:type="paragraph" w:styleId="Kommentarthema">
     <w:name w:val="annotation subject"/>
-    <w:basedOn w:val="CommentText"/>
-    <w:next w:val="CommentText"/>
-    <w:link w:val="CommentSubjectChar"/>
+    <w:basedOn w:val="Kommentartext"/>
+    <w:next w:val="Kommentartext"/>
+    <w:link w:val="KommentarthemaZchn"/>
     <w:semiHidden/>
     <w:unhideWhenUsed/>
     <w:rsid w:val="00497884"/>
@@ -9414,10 +9382,10 @@
       <w:lang w:eastAsia="ja-JP"/>
     </w:rPr>
   </w:style>
-  <w:style w:type="character" w:customStyle="1" w:styleId="CommentSubjectChar">
-    <w:name w:val="Comment Subject Char"/>
-    <w:basedOn w:val="CommentTextChar"/>
-    <w:link w:val="CommentSubject"/>
+  <w:style w:type="character" w:customStyle="1" w:styleId="KommentarthemaZchn">
+    <w:name w:val="Kommentarthema Zchn"/>
+    <w:basedOn w:val="KommentartextZchn"/>
+    <w:link w:val="Kommentarthema"/>
     <w:semiHidden/>
     <w:rsid w:val="00497884"/>
     <w:rPr>
@@ -9427,9 +9395,9 @@
       <w:lang w:val="en-GB" w:eastAsia="ja-JP"/>
     </w:rPr>
   </w:style>
-  <w:style w:type="character" w:customStyle="1" w:styleId="FooterChar">
-    <w:name w:val="Footer Char"/>
-    <w:link w:val="Footer"/>
+  <w:style w:type="character" w:customStyle="1" w:styleId="FuzeileZchn">
+    <w:name w:val="Fußzeile Zchn"/>
+    <w:link w:val="Fuzeile"/>
     <w:uiPriority w:val="99"/>
     <w:rsid w:val="00F83C71"/>
     <w:rPr>
@@ -9468,10 +9436,10 @@
       <w:lang w:val="en-GB" w:eastAsia="ja-JP"/>
     </w:rPr>
   </w:style>
-  <w:style w:type="character" w:customStyle="1" w:styleId="Heading2Char">
-    <w:name w:val="Heading 2 Char"/>
-    <w:basedOn w:val="DefaultParagraphFont"/>
-    <w:link w:val="Heading2"/>
+  <w:style w:type="character" w:customStyle="1" w:styleId="berschrift2Zchn">
+    <w:name w:val="Überschrift 2 Zchn"/>
+    <w:basedOn w:val="Absatz-Standardschriftart"/>
+    <w:link w:val="berschrift2"/>
     <w:rsid w:val="003469B8"/>
     <w:rPr>
       <w:rFonts w:ascii="Arial" w:hAnsi="Arial"/>

</xml_diff>